<commit_message>
#DS: Eliminar Adquisicion	AA004	OK Modificar Inventario	AA005	OK Eliminar Inventario	AA006	OK Agregar Inventario	AA007	OK Crear Asignacion	AA008	OK Buscar Asignacion	AA009	OK
#Corección de varios CU asociados a los DS
##Corrección de archivos código asociados a lo trabajado
</commit_message>
<xml_diff>
--- a/Entrega FINAL Diploma/Casos uso/AA005 - Modificar Inventario.docx
+++ b/Entrega FINAL Diploma/Casos uso/AA005 - Modificar Inventario.docx
@@ -1,10 +1,11 @@
 
 <file path=word/document.xml><?xml version="1.0" encoding="utf-8"?>
-<w:document xmlns:wpc="http://schemas.microsoft.com/office/word/2010/wordprocessingCanvas" xmlns:mc="http://schemas.openxmlformats.org/markup-compatibility/2006" xmlns:o="urn:schemas-microsoft-com:office:office" xmlns:r="http://schemas.openxmlformats.org/officeDocument/2006/relationships" xmlns:m="http://schemas.openxmlformats.org/officeDocument/2006/math" xmlns:v="urn:schemas-microsoft-com:vml" xmlns:wp14="http://schemas.microsoft.com/office/word/2010/wordprocessingDrawing" xmlns:wp="http://schemas.openxmlformats.org/drawingml/2006/wordprocessingDrawing" xmlns:w10="urn:schemas-microsoft-com:office:word" xmlns:w="http://schemas.openxmlformats.org/wordprocessingml/2006/main" xmlns:w14="http://schemas.microsoft.com/office/word/2010/wordml" xmlns:w15="http://schemas.microsoft.com/office/word/2012/wordml" xmlns:wpg="http://schemas.microsoft.com/office/word/2010/wordprocessingGroup" xmlns:wpi="http://schemas.microsoft.com/office/word/2010/wordprocessingInk" xmlns:wne="http://schemas.microsoft.com/office/word/2006/wordml" xmlns:wps="http://schemas.microsoft.com/office/word/2010/wordprocessingShape" mc:Ignorable="w14 w15 wp14">
+<w:document xmlns:wpc="http://schemas.microsoft.com/office/word/2010/wordprocessingCanvas" xmlns:mc="http://schemas.openxmlformats.org/markup-compatibility/2006" xmlns:o="urn:schemas-microsoft-com:office:office" xmlns:r="http://schemas.openxmlformats.org/officeDocument/2006/relationships" xmlns:m="http://schemas.openxmlformats.org/officeDocument/2006/math" xmlns:v="urn:schemas-microsoft-com:vml" xmlns:wp14="http://schemas.microsoft.com/office/word/2010/wordprocessingDrawing" xmlns:wp="http://schemas.openxmlformats.org/drawingml/2006/wordprocessingDrawing" xmlns:w10="urn:schemas-microsoft-com:office:word" xmlns:w="http://schemas.openxmlformats.org/wordprocessingml/2006/main" xmlns:w14="http://schemas.microsoft.com/office/word/2010/wordml" xmlns:wpg="http://schemas.microsoft.com/office/word/2010/wordprocessingGroup" xmlns:wpi="http://schemas.microsoft.com/office/word/2010/wordprocessingInk" xmlns:wne="http://schemas.microsoft.com/office/word/2006/wordml" xmlns:wps="http://schemas.microsoft.com/office/word/2010/wordprocessingShape" mc:Ignorable="w14 wp14">
   <w:body>
     <w:p>
       <w:pPr>
         <w:pStyle w:val="Sinespaciado"/>
+        <w:ind w:left="708" w:firstLine="708"/>
         <w:contextualSpacing/>
         <w:jc w:val="both"/>
         <w:outlineLvl w:val="2"/>
@@ -70,7 +71,7 @@
     </w:p>
     <w:tbl>
       <w:tblPr>
-        <w:tblW w:w="9720" w:type="dxa"/>
+        <w:tblW w:w="9730" w:type="dxa"/>
         <w:tblLayout w:type="fixed"/>
         <w:tblCellMar>
           <w:left w:w="10" w:type="dxa"/>
@@ -79,13 +80,21 @@
         <w:tblLook w:val="0000" w:firstRow="0" w:lastRow="0" w:firstColumn="0" w:lastColumn="0" w:noHBand="0" w:noVBand="0"/>
       </w:tblPr>
       <w:tblGrid>
-        <w:gridCol w:w="1853"/>
-        <w:gridCol w:w="7867"/>
+        <w:gridCol w:w="10"/>
+        <w:gridCol w:w="1843"/>
+        <w:gridCol w:w="2567"/>
+        <w:gridCol w:w="5300"/>
+        <w:gridCol w:w="10"/>
       </w:tblGrid>
       <w:tr>
+        <w:trPr>
+          <w:gridAfter w:val="1"/>
+          <w:wAfter w:w="10" w:type="dxa"/>
+        </w:trPr>
         <w:tc>
           <w:tcPr>
             <w:tcW w:w="1853" w:type="dxa"/>
+            <w:gridSpan w:val="2"/>
             <w:tcBorders>
               <w:top w:val="single" w:sz="2" w:space="0" w:color="000000"/>
               <w:left w:val="nil"/>
@@ -128,7 +137,6 @@
               </w:rPr>
               <w:t>-</w:t>
             </w:r>
-            <w:proofErr w:type="spellStart"/>
             <w:r>
               <w:rPr>
                 <w:rFonts w:ascii="Arial" w:hAnsi="Arial" w:cs="Arial"/>
@@ -139,7 +147,6 @@
               </w:rPr>
               <w:t>condi</w:t>
             </w:r>
-            <w:proofErr w:type="spellEnd"/>
             <w:r>
               <w:rPr>
                 <w:rFonts w:ascii="Arial" w:hAnsi="Arial" w:cs="Arial"/>
@@ -149,7 +156,6 @@
               </w:rPr>
               <w:t>c</w:t>
             </w:r>
-            <w:proofErr w:type="spellStart"/>
             <w:r>
               <w:rPr>
                 <w:rFonts w:ascii="Arial" w:hAnsi="Arial" w:cs="Arial"/>
@@ -169,7 +175,6 @@
               </w:rPr>
               <w:t>ó</w:t>
             </w:r>
-            <w:proofErr w:type="spellEnd"/>
             <w:r>
               <w:rPr>
                 <w:rFonts w:ascii="Arial" w:hAnsi="Arial" w:cs="Arial"/>
@@ -185,6 +190,7 @@
         <w:tc>
           <w:tcPr>
             <w:tcW w:w="7867" w:type="dxa"/>
+            <w:gridSpan w:val="2"/>
             <w:tcBorders>
               <w:top w:val="single" w:sz="2" w:space="0" w:color="000000"/>
               <w:left w:val="nil"/>
@@ -219,7 +225,14 @@
                 <w:rFonts w:ascii="Arial" w:hAnsi="Arial" w:cs="Arial"/>
                 <w:color w:val="000000"/>
               </w:rPr>
-              <w:t>cución previa del Caso de Uso AA009</w:t>
+              <w:t>cuc</w:t>
+            </w:r>
+            <w:r>
+              <w:rPr>
+                <w:rFonts w:ascii="Arial" w:hAnsi="Arial" w:cs="Arial"/>
+                <w:color w:val="000000"/>
+              </w:rPr>
+              <w:t>ión previa del Caso de Uso AA002</w:t>
             </w:r>
             <w:r>
               <w:rPr>
@@ -233,43 +246,18 @@
                 <w:rFonts w:ascii="Arial" w:hAnsi="Arial" w:cs="Arial"/>
                 <w:color w:val="000000"/>
               </w:rPr>
-              <w:t>Asignación</w:t>
+              <w:t>Adquisición</w:t>
             </w:r>
           </w:p>
         </w:tc>
       </w:tr>
-    </w:tbl>
-    <w:p>
-      <w:pPr>
-        <w:widowControl w:val="0"/>
-        <w:autoSpaceDE w:val="0"/>
-        <w:autoSpaceDN w:val="0"/>
-        <w:adjustRightInd w:val="0"/>
-        <w:spacing w:after="0" w:line="240" w:lineRule="auto"/>
-        <w:rPr>
-          <w:rFonts w:ascii="Arial" w:hAnsi="Arial" w:cs="Arial"/>
-          <w:color w:val="000000"/>
-        </w:rPr>
-      </w:pPr>
-    </w:p>
-    <w:tbl>
-      <w:tblPr>
-        <w:tblW w:w="9730" w:type="dxa"/>
-        <w:tblInd w:w="40" w:type="dxa"/>
-        <w:tblLayout w:type="fixed"/>
-        <w:tblCellMar>
-          <w:left w:w="50" w:type="dxa"/>
-          <w:right w:w="50" w:type="dxa"/>
-        </w:tblCellMar>
-        <w:tblLook w:val="0000" w:firstRow="0" w:lastRow="0" w:firstColumn="0" w:lastColumn="0" w:noHBand="0" w:noVBand="0"/>
-      </w:tblPr>
-      <w:tblGrid>
-        <w:gridCol w:w="10"/>
-        <w:gridCol w:w="4410"/>
-        <w:gridCol w:w="5300"/>
-        <w:gridCol w:w="10"/>
-      </w:tblGrid>
       <w:tr>
+        <w:tblPrEx>
+          <w:tblCellMar>
+            <w:left w:w="50" w:type="dxa"/>
+            <w:right w:w="50" w:type="dxa"/>
+          </w:tblCellMar>
+        </w:tblPrEx>
         <w:trPr>
           <w:gridBefore w:val="1"/>
           <w:wBefore w:w="10" w:type="dxa"/>
@@ -278,6 +266,7 @@
         <w:tc>
           <w:tcPr>
             <w:tcW w:w="4410" w:type="dxa"/>
+            <w:gridSpan w:val="2"/>
             <w:tcBorders>
               <w:top w:val="single" w:sz="2" w:space="0" w:color="auto"/>
               <w:left w:val="nil"/>
@@ -341,12 +330,6 @@
         </w:tc>
       </w:tr>
       <w:tr>
-        <w:tblPrEx>
-          <w:tblCellMar>
-            <w:left w:w="10" w:type="dxa"/>
-            <w:right w:w="10" w:type="dxa"/>
-          </w:tblCellMar>
-        </w:tblPrEx>
         <w:trPr>
           <w:gridAfter w:val="1"/>
           <w:wAfter w:w="10" w:type="dxa"/>
@@ -355,7 +338,7 @@
         <w:tc>
           <w:tcPr>
             <w:tcW w:w="9720" w:type="dxa"/>
-            <w:gridSpan w:val="3"/>
+            <w:gridSpan w:val="4"/>
             <w:tcBorders>
               <w:top w:val="nil"/>
               <w:left w:val="nil"/>
@@ -452,15 +435,31 @@
                 <w:color w:val="000000"/>
                 <w:lang w:eastAsia="es-AR"/>
               </w:rPr>
-              <w:t>rio para modificar la asignación</w:t>
-            </w:r>
-            <w:r>
-              <w:rPr>
-                <w:rFonts w:ascii="Arial" w:eastAsia="Times New Roman" w:hAnsi="Arial" w:cs="Arial"/>
-                <w:color w:val="000000"/>
-                <w:lang w:eastAsia="es-AR"/>
-              </w:rPr>
-              <w:t xml:space="preserve"> (Asignación, Dependencia, Solicitud, Fecha, Bienes Asignados</w:t>
+              <w:t xml:space="preserve">rio para modificar la </w:t>
+            </w:r>
+            <w:r>
+              <w:rPr>
+                <w:rFonts w:ascii="Arial" w:eastAsia="Times New Roman" w:hAnsi="Arial" w:cs="Arial"/>
+                <w:color w:val="000000"/>
+                <w:lang w:eastAsia="es-AR"/>
+              </w:rPr>
+              <w:t>Adquisición</w:t>
+            </w:r>
+            <w:r>
+              <w:rPr>
+                <w:rFonts w:ascii="Arial" w:eastAsia="Times New Roman" w:hAnsi="Arial" w:cs="Arial"/>
+                <w:color w:val="000000"/>
+                <w:lang w:eastAsia="es-AR"/>
+              </w:rPr>
+              <w:t xml:space="preserve"> (</w:t>
+            </w:r>
+            <w:r>
+              <w:rPr>
+                <w:rFonts w:ascii="Arial" w:eastAsia="Times New Roman" w:hAnsi="Arial" w:cs="Arial"/>
+                <w:color w:val="000000"/>
+                <w:lang w:eastAsia="es-AR"/>
+              </w:rPr>
+              <w:t>Nro Adquisición, Nro Partida, Nombre Dependencia, Fecha registro Adquisición, Fecha Adquisición, Nro Factura, Nro Solicitud, Proveedor</w:t>
             </w:r>
             <w:r>
               <w:rPr>
@@ -491,7 +490,15 @@
                 <w:color w:val="000000"/>
                 <w:lang w:eastAsia="es-AR"/>
               </w:rPr>
-              <w:t>Compras ingresa a los bienes restantes</w:t>
+              <w:t xml:space="preserve">Compras ingresa </w:t>
+            </w:r>
+            <w:r>
+              <w:rPr>
+                <w:rFonts w:ascii="Arial" w:eastAsia="Times New Roman" w:hAnsi="Arial" w:cs="Arial"/>
+                <w:color w:val="000000"/>
+                <w:lang w:eastAsia="es-AR"/>
+              </w:rPr>
+              <w:t>a un bien adquirido</w:t>
             </w:r>
           </w:p>
           <w:p>
@@ -514,15 +521,15 @@
                 <w:color w:val="000000"/>
                 <w:lang w:eastAsia="es-AR"/>
               </w:rPr>
-              <w:t>El Sist</w:t>
-            </w:r>
-            <w:r>
-              <w:rPr>
-                <w:rFonts w:ascii="Arial" w:eastAsia="Times New Roman" w:hAnsi="Arial" w:cs="Arial"/>
-                <w:color w:val="000000"/>
-                <w:lang w:eastAsia="es-AR"/>
-              </w:rPr>
-              <w:t>ema muestra el formulario de modificación del inventario</w:t>
+              <w:t xml:space="preserve">El Sistema comprueba que el inventario este pendiente de </w:t>
+            </w:r>
+            <w:r>
+              <w:rPr>
+                <w:rFonts w:ascii="Arial" w:eastAsia="Times New Roman" w:hAnsi="Arial" w:cs="Arial"/>
+                <w:color w:val="000000"/>
+                <w:lang w:eastAsia="es-AR"/>
+              </w:rPr>
+              <w:t>asignación</w:t>
             </w:r>
           </w:p>
           <w:p>
@@ -545,7 +552,59 @@
                 <w:color w:val="000000"/>
                 <w:lang w:eastAsia="es-AR"/>
               </w:rPr>
-              <w:t>Compras realiza las modificaciones necesarias del inventario</w:t>
+              <w:t>El</w:t>
+            </w:r>
+            <w:r>
+              <w:rPr>
+                <w:rFonts w:ascii="Arial" w:eastAsia="Times New Roman" w:hAnsi="Arial" w:cs="Arial"/>
+                <w:color w:val="000000"/>
+                <w:lang w:eastAsia="es-AR"/>
+              </w:rPr>
+              <w:t xml:space="preserve"> Sist</w:t>
+            </w:r>
+            <w:r>
+              <w:rPr>
+                <w:rFonts w:ascii="Arial" w:eastAsia="Times New Roman" w:hAnsi="Arial" w:cs="Arial"/>
+                <w:color w:val="000000"/>
+                <w:lang w:eastAsia="es-AR"/>
+              </w:rPr>
+              <w:t>ema muestra el formulario de modificación del inventario</w:t>
+            </w:r>
+          </w:p>
+          <w:p>
+            <w:pPr>
+              <w:pStyle w:val="Prrafodelista"/>
+              <w:spacing w:after="0" w:line="240" w:lineRule="auto"/>
+              <w:ind w:left="1440"/>
+              <w:rPr>
+                <w:rFonts w:ascii="Arial" w:eastAsia="Times New Roman" w:hAnsi="Arial" w:cs="Arial"/>
+                <w:color w:val="000000"/>
+                <w:lang w:eastAsia="es-AR"/>
+              </w:rPr>
+            </w:pPr>
+            <w:r>
+              <w:rPr>
+                <w:rFonts w:ascii="Arial" w:eastAsia="Times New Roman" w:hAnsi="Arial" w:cs="Arial"/>
+                <w:color w:val="000000"/>
+                <w:lang w:eastAsia="es-AR"/>
+              </w:rPr>
+              <w:t xml:space="preserve">Alternate: 4-a. </w:t>
+            </w:r>
+            <w:r>
+              <w:rPr>
+                <w:rFonts w:ascii="Arial" w:eastAsia="Times New Roman" w:hAnsi="Arial" w:cs="Arial"/>
+                <w:color w:val="000000"/>
+                <w:lang w:eastAsia="es-AR"/>
+              </w:rPr>
+              <w:t>El inventario ya fue asignado</w:t>
+            </w:r>
+            <w:r>
+              <w:rPr>
+                <w:rFonts w:ascii="Arial" w:eastAsia="Times New Roman" w:hAnsi="Arial" w:cs="Arial"/>
+                <w:color w:val="000000"/>
+                <w:lang w:eastAsia="es-AR"/>
+              </w:rPr>
+              <w:t>.</w:t>
             </w:r>
           </w:p>
           <w:p>
@@ -568,7 +627,15 @@
                 <w:color w:val="000000"/>
                 <w:lang w:eastAsia="es-AR"/>
               </w:rPr>
-              <w:t>Compras finaliza la modificación</w:t>
+              <w:t>Compras realiza las modificaciones necesarias del inventario</w:t>
+            </w:r>
+            <w:r>
+              <w:rPr>
+                <w:rFonts w:ascii="Arial" w:eastAsia="Times New Roman" w:hAnsi="Arial" w:cs="Arial"/>
+                <w:color w:val="000000"/>
+                <w:lang w:eastAsia="es-AR"/>
+              </w:rPr>
+              <w:t xml:space="preserve"> (Marca, Modelo, Serie, Costo, Depósito)</w:t>
             </w:r>
           </w:p>
           <w:p>
@@ -591,15 +658,23 @@
                 <w:color w:val="000000"/>
                 <w:lang w:eastAsia="es-AR"/>
               </w:rPr>
-              <w:t>El Sistema act</w:t>
-            </w:r>
-            <w:r>
-              <w:rPr>
-                <w:rFonts w:ascii="Arial" w:eastAsia="Times New Roman" w:hAnsi="Arial" w:cs="Arial"/>
-                <w:color w:val="000000"/>
-                <w:lang w:eastAsia="es-AR"/>
-              </w:rPr>
-              <w:t>ualiza la información del inventario</w:t>
+              <w:t xml:space="preserve">Compras </w:t>
+            </w:r>
+            <w:r>
+              <w:rPr>
+                <w:rFonts w:ascii="Arial" w:eastAsia="Times New Roman" w:hAnsi="Arial" w:cs="Arial"/>
+                <w:color w:val="000000"/>
+                <w:lang w:eastAsia="es-AR"/>
+              </w:rPr>
+              <w:t xml:space="preserve">confirma </w:t>
+            </w:r>
+            <w:r>
+              <w:rPr>
+                <w:rFonts w:ascii="Arial" w:eastAsia="Times New Roman" w:hAnsi="Arial" w:cs="Arial"/>
+                <w:color w:val="000000"/>
+                <w:lang w:eastAsia="es-AR"/>
+              </w:rPr>
+              <w:t>la modificación</w:t>
             </w:r>
           </w:p>
           <w:p>
@@ -622,6 +697,61 @@
                 <w:color w:val="000000"/>
                 <w:lang w:eastAsia="es-AR"/>
               </w:rPr>
+              <w:t>El Sistema act</w:t>
+            </w:r>
+            <w:r>
+              <w:rPr>
+                <w:rFonts w:ascii="Arial" w:eastAsia="Times New Roman" w:hAnsi="Arial" w:cs="Arial"/>
+                <w:color w:val="000000"/>
+                <w:lang w:eastAsia="es-AR"/>
+              </w:rPr>
+              <w:t>ualiza la información del inventario</w:t>
+            </w:r>
+            <w:r>
+              <w:rPr>
+                <w:rFonts w:ascii="Arial" w:eastAsia="Times New Roman" w:hAnsi="Arial" w:cs="Arial"/>
+                <w:color w:val="000000"/>
+                <w:lang w:eastAsia="es-AR"/>
+              </w:rPr>
+              <w:t xml:space="preserve"> en la base de datos</w:t>
+            </w:r>
+            <w:r>
+              <w:rPr>
+                <w:rFonts w:ascii="Arial" w:eastAsia="Times New Roman" w:hAnsi="Arial" w:cs="Arial"/>
+                <w:color w:val="000000"/>
+                <w:lang w:eastAsia="es-AR"/>
+              </w:rPr>
+              <w:t xml:space="preserve"> </w:t>
+            </w:r>
+            <w:r>
+              <w:rPr>
+                <w:rFonts w:ascii="Arial" w:eastAsia="Times New Roman" w:hAnsi="Arial" w:cs="Arial"/>
+                <w:color w:val="000000"/>
+                <w:lang w:eastAsia="es-AR"/>
+              </w:rPr>
+              <w:t>y el Monto de la Adquisición asociada</w:t>
+            </w:r>
+          </w:p>
+          <w:p>
+            <w:pPr>
+              <w:pStyle w:val="Prrafodelista"/>
+              <w:numPr>
+                <w:ilvl w:val="0"/>
+                <w:numId w:val="1"/>
+              </w:numPr>
+              <w:spacing w:after="0" w:line="240" w:lineRule="auto"/>
+              <w:rPr>
+                <w:rFonts w:ascii="Arial" w:eastAsia="Times New Roman" w:hAnsi="Arial" w:cs="Arial"/>
+                <w:color w:val="000000"/>
+                <w:lang w:eastAsia="es-AR"/>
+              </w:rPr>
+            </w:pPr>
+            <w:r>
+              <w:rPr>
+                <w:rFonts w:ascii="Arial" w:eastAsia="Times New Roman" w:hAnsi="Arial" w:cs="Arial"/>
+                <w:color w:val="000000"/>
+                <w:lang w:eastAsia="es-AR"/>
+              </w:rPr>
               <w:t xml:space="preserve">El </w:t>
             </w:r>
             <w:r>
@@ -648,27 +778,10 @@
               </w:rPr>
               <w:t xml:space="preserve"> muestra el mensaje “Modificación realizada”</w:t>
             </w:r>
-          </w:p>
-          <w:p>
-            <w:pPr>
-              <w:pStyle w:val="Prrafodelista"/>
-              <w:spacing w:after="0" w:line="240" w:lineRule="auto"/>
-              <w:ind w:left="1080"/>
-              <w:rPr>
-                <w:rFonts w:ascii="Arial" w:hAnsi="Arial" w:cs="Arial"/>
-                <w:color w:val="000000"/>
-              </w:rPr>
-            </w:pPr>
           </w:p>
         </w:tc>
       </w:tr>
       <w:tr>
-        <w:tblPrEx>
-          <w:tblCellMar>
-            <w:left w:w="10" w:type="dxa"/>
-            <w:right w:w="10" w:type="dxa"/>
-          </w:tblCellMar>
-        </w:tblPrEx>
         <w:trPr>
           <w:gridBefore w:val="1"/>
           <w:wBefore w:w="10" w:type="dxa"/>
@@ -677,7 +790,7 @@
         <w:tc>
           <w:tcPr>
             <w:tcW w:w="9720" w:type="dxa"/>
-            <w:gridSpan w:val="3"/>
+            <w:gridSpan w:val="4"/>
             <w:tcBorders>
               <w:top w:val="nil"/>
               <w:left w:val="nil"/>
@@ -695,18 +808,111 @@
                 <w:lang w:eastAsia="es-AR"/>
               </w:rPr>
             </w:pPr>
+          </w:p>
+          <w:p>
+            <w:pPr>
+              <w:spacing w:after="0" w:line="240" w:lineRule="auto"/>
+              <w:rPr>
+                <w:rFonts w:ascii="Arial" w:eastAsia="Times New Roman" w:hAnsi="Arial" w:cs="Arial"/>
+                <w:b/>
+                <w:color w:val="000000"/>
+                <w:lang w:eastAsia="es-AR"/>
+              </w:rPr>
+            </w:pPr>
+            <w:r>
+              <w:rPr>
+                <w:rFonts w:ascii="Arial" w:eastAsia="Times New Roman" w:hAnsi="Arial" w:cs="Arial"/>
+                <w:b/>
+                <w:color w:val="000000"/>
+                <w:lang w:eastAsia="es-AR"/>
+              </w:rPr>
+              <w:t xml:space="preserve">Alternate 4-a. </w:t>
+            </w:r>
+            <w:r>
+              <w:rPr>
+                <w:rFonts w:ascii="Arial" w:eastAsia="Times New Roman" w:hAnsi="Arial" w:cs="Arial"/>
+                <w:b/>
+                <w:color w:val="000000"/>
+                <w:lang w:eastAsia="es-AR"/>
+              </w:rPr>
+              <w:t>El inventario ya fue asignado</w:t>
+            </w:r>
+          </w:p>
+          <w:p>
+            <w:pPr>
+              <w:spacing w:after="0" w:line="240" w:lineRule="auto"/>
+              <w:rPr>
+                <w:rFonts w:ascii="Arial" w:eastAsia="Times New Roman" w:hAnsi="Arial" w:cs="Arial"/>
+                <w:color w:val="000000"/>
+                <w:lang w:eastAsia="es-AR"/>
+              </w:rPr>
+            </w:pPr>
+            <w:r>
+              <w:rPr>
+                <w:rFonts w:ascii="Arial" w:eastAsia="Times New Roman" w:hAnsi="Arial" w:cs="Arial"/>
+                <w:color w:val="000000"/>
+                <w:lang w:eastAsia="es-AR"/>
+              </w:rPr>
+              <w:t>1. El sistema muestra el mensaje “</w:t>
+            </w:r>
+            <w:r>
+              <w:rPr>
+                <w:rFonts w:ascii="Arial" w:eastAsia="Times New Roman" w:hAnsi="Arial" w:cs="Arial"/>
+                <w:color w:val="000000"/>
+                <w:lang w:eastAsia="es-AR"/>
+              </w:rPr>
+              <w:t>El inventario no puede ser modificado porque ya fue asignado</w:t>
+            </w:r>
+            <w:r>
+              <w:rPr>
+                <w:rFonts w:ascii="Arial" w:eastAsia="Times New Roman" w:hAnsi="Arial" w:cs="Arial"/>
+                <w:color w:val="000000"/>
+                <w:lang w:eastAsia="es-AR"/>
+              </w:rPr>
+              <w:t>”</w:t>
+            </w:r>
+          </w:p>
+          <w:p>
+            <w:pPr>
+              <w:spacing w:after="0" w:line="240" w:lineRule="auto"/>
+              <w:rPr>
+                <w:rFonts w:ascii="Arial" w:eastAsia="Times New Roman" w:hAnsi="Arial" w:cs="Arial"/>
+                <w:color w:val="000000"/>
+                <w:lang w:eastAsia="es-AR"/>
+              </w:rPr>
+            </w:pPr>
+            <w:r>
+              <w:rPr>
+                <w:rFonts w:ascii="Arial" w:eastAsia="Times New Roman" w:hAnsi="Arial" w:cs="Arial"/>
+                <w:color w:val="000000"/>
+                <w:lang w:eastAsia="es-AR"/>
+              </w:rPr>
+              <w:t xml:space="preserve">2. </w:t>
+            </w:r>
+            <w:r>
+              <w:rPr>
+                <w:rFonts w:ascii="Arial" w:eastAsia="Times New Roman" w:hAnsi="Arial" w:cs="Arial"/>
+                <w:color w:val="000000"/>
+                <w:lang w:eastAsia="es-AR"/>
+              </w:rPr>
+              <w:t>Finaliza el caso de uso</w:t>
+            </w:r>
             <w:bookmarkStart w:id="0" w:name="_GoBack"/>
             <w:bookmarkEnd w:id="0"/>
+          </w:p>
+          <w:p>
+            <w:pPr>
+              <w:spacing w:after="0" w:line="240" w:lineRule="auto"/>
+              <w:rPr>
+                <w:rFonts w:ascii="Arial" w:eastAsia="Times New Roman" w:hAnsi="Arial" w:cs="Arial"/>
+                <w:color w:val="000000"/>
+                <w:lang w:eastAsia="es-AR"/>
+              </w:rPr>
+            </w:pPr>
           </w:p>
         </w:tc>
       </w:tr>
       <w:tr>
-        <w:tblPrEx>
-          <w:tblCellMar>
-            <w:left w:w="10" w:type="dxa"/>
-            <w:right w:w="10" w:type="dxa"/>
-          </w:tblCellMar>
-        </w:tblPrEx>
         <w:trPr>
           <w:gridBefore w:val="1"/>
           <w:wBefore w:w="10" w:type="dxa"/>
@@ -715,7 +921,7 @@
         <w:tc>
           <w:tcPr>
             <w:tcW w:w="9720" w:type="dxa"/>
-            <w:gridSpan w:val="3"/>
+            <w:gridSpan w:val="4"/>
             <w:tcBorders>
               <w:top w:val="nil"/>
               <w:left w:val="nil"/>
@@ -880,7 +1086,7 @@
 </file>
 
 <file path=word/numbering.xml><?xml version="1.0" encoding="utf-8"?>
-<w:numbering xmlns:wpc="http://schemas.microsoft.com/office/word/2010/wordprocessingCanvas" xmlns:mc="http://schemas.openxmlformats.org/markup-compatibility/2006" xmlns:o="urn:schemas-microsoft-com:office:office" xmlns:r="http://schemas.openxmlformats.org/officeDocument/2006/relationships" xmlns:m="http://schemas.openxmlformats.org/officeDocument/2006/math" xmlns:v="urn:schemas-microsoft-com:vml" xmlns:wp14="http://schemas.microsoft.com/office/word/2010/wordprocessingDrawing" xmlns:wp="http://schemas.openxmlformats.org/drawingml/2006/wordprocessingDrawing" xmlns:w10="urn:schemas-microsoft-com:office:word" xmlns:w="http://schemas.openxmlformats.org/wordprocessingml/2006/main" xmlns:w14="http://schemas.microsoft.com/office/word/2010/wordml" xmlns:w15="http://schemas.microsoft.com/office/word/2012/wordml" xmlns:wpg="http://schemas.microsoft.com/office/word/2010/wordprocessingGroup" xmlns:wpi="http://schemas.microsoft.com/office/word/2010/wordprocessingInk" xmlns:wne="http://schemas.microsoft.com/office/word/2006/wordml" xmlns:wps="http://schemas.microsoft.com/office/word/2010/wordprocessingShape" mc:Ignorable="w14 w15 wp14">
+<w:numbering xmlns:wpc="http://schemas.microsoft.com/office/word/2010/wordprocessingCanvas" xmlns:mc="http://schemas.openxmlformats.org/markup-compatibility/2006" xmlns:o="urn:schemas-microsoft-com:office:office" xmlns:r="http://schemas.openxmlformats.org/officeDocument/2006/relationships" xmlns:m="http://schemas.openxmlformats.org/officeDocument/2006/math" xmlns:v="urn:schemas-microsoft-com:vml" xmlns:wp14="http://schemas.microsoft.com/office/word/2010/wordprocessingDrawing" xmlns:wp="http://schemas.openxmlformats.org/drawingml/2006/wordprocessingDrawing" xmlns:w10="urn:schemas-microsoft-com:office:word" xmlns:w="http://schemas.openxmlformats.org/wordprocessingml/2006/main" xmlns:w14="http://schemas.microsoft.com/office/word/2010/wordml" xmlns:wpg="http://schemas.microsoft.com/office/word/2010/wordprocessingGroup" xmlns:wpi="http://schemas.microsoft.com/office/word/2010/wordprocessingInk" xmlns:wne="http://schemas.microsoft.com/office/word/2006/wordml" xmlns:wps="http://schemas.microsoft.com/office/word/2010/wordprocessingShape" mc:Ignorable="w14 wp14">
   <w:abstractNum w:abstractNumId="0">
     <w:nsid w:val="03C553F5"/>
     <w:multiLevelType w:val="hybridMultilevel"/>
@@ -1251,7 +1457,7 @@
 </file>
 
 <file path=word/styles.xml><?xml version="1.0" encoding="utf-8"?>
-<w:styles xmlns:mc="http://schemas.openxmlformats.org/markup-compatibility/2006" xmlns:r="http://schemas.openxmlformats.org/officeDocument/2006/relationships" xmlns:w="http://schemas.openxmlformats.org/wordprocessingml/2006/main" xmlns:w14="http://schemas.microsoft.com/office/word/2010/wordml" xmlns:w15="http://schemas.microsoft.com/office/word/2012/wordml" mc:Ignorable="w14 w15">
+<w:styles xmlns:mc="http://schemas.openxmlformats.org/markup-compatibility/2006" xmlns:r="http://schemas.openxmlformats.org/officeDocument/2006/relationships" xmlns:w="http://schemas.openxmlformats.org/wordprocessingml/2006/main" xmlns:w14="http://schemas.microsoft.com/office/word/2010/wordml" mc:Ignorable="w14">
   <w:docDefaults>
     <w:rPrDefault>
       <w:rPr>
@@ -1267,378 +1473,355 @@
       </w:pPr>
     </w:pPrDefault>
   </w:docDefaults>
-  <w:latentStyles w:defLockedState="0" w:defUIPriority="99" w:defSemiHidden="0" w:defUnhideWhenUsed="0" w:defQFormat="0" w:count="371">
-    <w:lsdException w:name="Normal" w:uiPriority="0" w:qFormat="1"/>
-    <w:lsdException w:name="heading 1" w:uiPriority="9" w:qFormat="1"/>
-    <w:lsdException w:name="heading 2" w:semiHidden="1" w:uiPriority="9" w:unhideWhenUsed="1" w:qFormat="1"/>
-    <w:lsdException w:name="heading 3" w:semiHidden="1" w:uiPriority="9" w:unhideWhenUsed="1" w:qFormat="1"/>
-    <w:lsdException w:name="heading 4" w:semiHidden="1" w:uiPriority="9" w:unhideWhenUsed="1" w:qFormat="1"/>
-    <w:lsdException w:name="heading 5" w:semiHidden="1" w:uiPriority="9" w:unhideWhenUsed="1" w:qFormat="1"/>
-    <w:lsdException w:name="heading 6" w:semiHidden="1" w:uiPriority="9" w:unhideWhenUsed="1" w:qFormat="1"/>
-    <w:lsdException w:name="heading 7" w:semiHidden="1" w:uiPriority="9" w:unhideWhenUsed="1" w:qFormat="1"/>
-    <w:lsdException w:name="heading 8" w:semiHidden="1" w:uiPriority="9" w:unhideWhenUsed="1" w:qFormat="1"/>
-    <w:lsdException w:name="heading 9" w:semiHidden="1" w:uiPriority="9" w:unhideWhenUsed="1" w:qFormat="1"/>
-    <w:lsdException w:name="index 1" w:semiHidden="1" w:unhideWhenUsed="1"/>
-    <w:lsdException w:name="index 2" w:semiHidden="1" w:unhideWhenUsed="1"/>
-    <w:lsdException w:name="index 3" w:semiHidden="1" w:unhideWhenUsed="1"/>
-    <w:lsdException w:name="index 4" w:semiHidden="1" w:unhideWhenUsed="1"/>
-    <w:lsdException w:name="index 5" w:semiHidden="1" w:unhideWhenUsed="1"/>
-    <w:lsdException w:name="index 6" w:semiHidden="1" w:unhideWhenUsed="1"/>
-    <w:lsdException w:name="index 7" w:semiHidden="1" w:unhideWhenUsed="1"/>
-    <w:lsdException w:name="index 8" w:semiHidden="1" w:unhideWhenUsed="1"/>
-    <w:lsdException w:name="index 9" w:semiHidden="1" w:unhideWhenUsed="1"/>
-    <w:lsdException w:name="toc 1" w:semiHidden="1" w:uiPriority="39" w:unhideWhenUsed="1"/>
-    <w:lsdException w:name="toc 2" w:semiHidden="1" w:uiPriority="39" w:unhideWhenUsed="1"/>
-    <w:lsdException w:name="toc 3" w:semiHidden="1" w:uiPriority="39" w:unhideWhenUsed="1"/>
-    <w:lsdException w:name="toc 4" w:semiHidden="1" w:uiPriority="39" w:unhideWhenUsed="1"/>
-    <w:lsdException w:name="toc 5" w:semiHidden="1" w:uiPriority="39" w:unhideWhenUsed="1"/>
-    <w:lsdException w:name="toc 6" w:semiHidden="1" w:uiPriority="39" w:unhideWhenUsed="1"/>
-    <w:lsdException w:name="toc 7" w:semiHidden="1" w:uiPriority="39" w:unhideWhenUsed="1"/>
-    <w:lsdException w:name="toc 8" w:semiHidden="1" w:uiPriority="39" w:unhideWhenUsed="1"/>
-    <w:lsdException w:name="toc 9" w:semiHidden="1" w:uiPriority="39" w:unhideWhenUsed="1"/>
-    <w:lsdException w:name="Normal Indent" w:semiHidden="1" w:unhideWhenUsed="1"/>
-    <w:lsdException w:name="footnote text" w:semiHidden="1" w:unhideWhenUsed="1"/>
-    <w:lsdException w:name="annotation text" w:semiHidden="1" w:unhideWhenUsed="1"/>
-    <w:lsdException w:name="header" w:semiHidden="1" w:unhideWhenUsed="1"/>
-    <w:lsdException w:name="footer" w:semiHidden="1" w:unhideWhenUsed="1"/>
-    <w:lsdException w:name="index heading" w:semiHidden="1" w:unhideWhenUsed="1"/>
-    <w:lsdException w:name="caption" w:semiHidden="1" w:uiPriority="35" w:unhideWhenUsed="1" w:qFormat="1"/>
-    <w:lsdException w:name="table of figures" w:semiHidden="1" w:unhideWhenUsed="1"/>
-    <w:lsdException w:name="envelope address" w:semiHidden="1" w:unhideWhenUsed="1"/>
-    <w:lsdException w:name="envelope return" w:semiHidden="1" w:unhideWhenUsed="1"/>
-    <w:lsdException w:name="footnote reference" w:semiHidden="1" w:unhideWhenUsed="1"/>
-    <w:lsdException w:name="annotation reference" w:semiHidden="1" w:unhideWhenUsed="1"/>
-    <w:lsdException w:name="line number" w:semiHidden="1" w:unhideWhenUsed="1"/>
-    <w:lsdException w:name="page number" w:semiHidden="1" w:unhideWhenUsed="1"/>
-    <w:lsdException w:name="endnote reference" w:semiHidden="1" w:unhideWhenUsed="1"/>
-    <w:lsdException w:name="endnote text" w:semiHidden="1" w:unhideWhenUsed="1"/>
-    <w:lsdException w:name="table of authorities" w:semiHidden="1" w:unhideWhenUsed="1"/>
-    <w:lsdException w:name="macro" w:semiHidden="1" w:unhideWhenUsed="1"/>
-    <w:lsdException w:name="toa heading" w:semiHidden="1" w:unhideWhenUsed="1"/>
-    <w:lsdException w:name="List" w:semiHidden="1" w:unhideWhenUsed="1"/>
-    <w:lsdException w:name="List Bullet" w:semiHidden="1" w:unhideWhenUsed="1"/>
-    <w:lsdException w:name="List Number" w:semiHidden="1" w:unhideWhenUsed="1"/>
-    <w:lsdException w:name="List 2" w:semiHidden="1" w:unhideWhenUsed="1"/>
-    <w:lsdException w:name="List 3" w:semiHidden="1" w:unhideWhenUsed="1"/>
-    <w:lsdException w:name="List 4" w:semiHidden="1" w:unhideWhenUsed="1"/>
-    <w:lsdException w:name="List 5" w:semiHidden="1" w:unhideWhenUsed="1"/>
-    <w:lsdException w:name="List Bullet 2" w:semiHidden="1" w:unhideWhenUsed="1"/>
-    <w:lsdException w:name="List Bullet 3" w:semiHidden="1" w:unhideWhenUsed="1"/>
-    <w:lsdException w:name="List Bullet 4" w:semiHidden="1" w:unhideWhenUsed="1"/>
-    <w:lsdException w:name="List Bullet 5" w:semiHidden="1" w:unhideWhenUsed="1"/>
-    <w:lsdException w:name="List Number 2" w:semiHidden="1" w:unhideWhenUsed="1"/>
-    <w:lsdException w:name="List Number 3" w:semiHidden="1" w:unhideWhenUsed="1"/>
-    <w:lsdException w:name="List Number 4" w:semiHidden="1" w:unhideWhenUsed="1"/>
-    <w:lsdException w:name="List Number 5" w:semiHidden="1" w:unhideWhenUsed="1"/>
-    <w:lsdException w:name="Title" w:uiPriority="10" w:qFormat="1"/>
-    <w:lsdException w:name="Closing" w:semiHidden="1" w:unhideWhenUsed="1"/>
-    <w:lsdException w:name="Signature" w:semiHidden="1" w:unhideWhenUsed="1"/>
-    <w:lsdException w:name="Default Paragraph Font" w:semiHidden="1" w:uiPriority="1" w:unhideWhenUsed="1"/>
-    <w:lsdException w:name="Body Text" w:semiHidden="1" w:unhideWhenUsed="1"/>
-    <w:lsdException w:name="Body Text Indent" w:semiHidden="1" w:unhideWhenUsed="1"/>
-    <w:lsdException w:name="List Continue" w:semiHidden="1" w:unhideWhenUsed="1"/>
-    <w:lsdException w:name="List Continue 2" w:semiHidden="1" w:unhideWhenUsed="1"/>
-    <w:lsdException w:name="List Continue 3" w:semiHidden="1" w:unhideWhenUsed="1"/>
-    <w:lsdException w:name="List Continue 4" w:semiHidden="1" w:unhideWhenUsed="1"/>
-    <w:lsdException w:name="List Continue 5" w:semiHidden="1" w:unhideWhenUsed="1"/>
-    <w:lsdException w:name="Message Header" w:semiHidden="1" w:unhideWhenUsed="1"/>
-    <w:lsdException w:name="Subtitle" w:uiPriority="11" w:qFormat="1"/>
-    <w:lsdException w:name="Salutation" w:semiHidden="1" w:unhideWhenUsed="1"/>
-    <w:lsdException w:name="Date" w:semiHidden="1" w:unhideWhenUsed="1"/>
-    <w:lsdException w:name="Body Text First Indent" w:semiHidden="1" w:unhideWhenUsed="1"/>
-    <w:lsdException w:name="Body Text First Indent 2" w:semiHidden="1" w:unhideWhenUsed="1"/>
-    <w:lsdException w:name="Note Heading" w:semiHidden="1" w:unhideWhenUsed="1"/>
-    <w:lsdException w:name="Body Text 2" w:semiHidden="1" w:unhideWhenUsed="1"/>
-    <w:lsdException w:name="Body Text 3" w:semiHidden="1" w:unhideWhenUsed="1"/>
-    <w:lsdException w:name="Body Text Indent 2" w:semiHidden="1" w:unhideWhenUsed="1"/>
-    <w:lsdException w:name="Body Text Indent 3" w:semiHidden="1" w:unhideWhenUsed="1"/>
-    <w:lsdException w:name="Block Text" w:semiHidden="1" w:unhideWhenUsed="1"/>
-    <w:lsdException w:name="Hyperlink" w:semiHidden="1" w:unhideWhenUsed="1"/>
-    <w:lsdException w:name="FollowedHyperlink" w:semiHidden="1" w:unhideWhenUsed="1"/>
-    <w:lsdException w:name="Strong" w:uiPriority="22" w:qFormat="1"/>
-    <w:lsdException w:name="Emphasis" w:uiPriority="20" w:qFormat="1"/>
-    <w:lsdException w:name="Document Map" w:semiHidden="1" w:unhideWhenUsed="1"/>
-    <w:lsdException w:name="Plain Text" w:semiHidden="1" w:unhideWhenUsed="1"/>
-    <w:lsdException w:name="E-mail Signature" w:semiHidden="1" w:unhideWhenUsed="1"/>
-    <w:lsdException w:name="HTML Top of Form" w:semiHidden="1" w:unhideWhenUsed="1"/>
-    <w:lsdException w:name="HTML Bottom of Form" w:semiHidden="1" w:unhideWhenUsed="1"/>
-    <w:lsdException w:name="Normal (Web)" w:semiHidden="1" w:unhideWhenUsed="1"/>
-    <w:lsdException w:name="HTML Acronym" w:semiHidden="1" w:unhideWhenUsed="1"/>
-    <w:lsdException w:name="HTML Address" w:semiHidden="1" w:unhideWhenUsed="1"/>
-    <w:lsdException w:name="HTML Cite" w:semiHidden="1" w:unhideWhenUsed="1"/>
-    <w:lsdException w:name="HTML Code" w:semiHidden="1" w:unhideWhenUsed="1"/>
-    <w:lsdException w:name="HTML Definition" w:semiHidden="1" w:unhideWhenUsed="1"/>
-    <w:lsdException w:name="HTML Keyboard" w:semiHidden="1" w:unhideWhenUsed="1"/>
-    <w:lsdException w:name="HTML Preformatted" w:semiHidden="1" w:unhideWhenUsed="1"/>
-    <w:lsdException w:name="HTML Sample" w:semiHidden="1" w:unhideWhenUsed="1"/>
-    <w:lsdException w:name="HTML Typewriter" w:semiHidden="1" w:unhideWhenUsed="1"/>
-    <w:lsdException w:name="HTML Variable" w:semiHidden="1" w:unhideWhenUsed="1"/>
-    <w:lsdException w:name="Normal Table" w:semiHidden="1" w:unhideWhenUsed="1"/>
-    <w:lsdException w:name="annotation subject" w:semiHidden="1" w:unhideWhenUsed="1"/>
-    <w:lsdException w:name="No List" w:semiHidden="1" w:unhideWhenUsed="1"/>
-    <w:lsdException w:name="Outline List 1" w:semiHidden="1" w:unhideWhenUsed="1"/>
-    <w:lsdException w:name="Outline List 2" w:semiHidden="1" w:unhideWhenUsed="1"/>
-    <w:lsdException w:name="Outline List 3" w:semiHidden="1" w:unhideWhenUsed="1"/>
-    <w:lsdException w:name="Table Simple 1" w:semiHidden="1" w:unhideWhenUsed="1"/>
-    <w:lsdException w:name="Table Simple 2" w:semiHidden="1" w:unhideWhenUsed="1"/>
-    <w:lsdException w:name="Table Simple 3" w:semiHidden="1" w:unhideWhenUsed="1"/>
-    <w:lsdException w:name="Table Classic 1" w:semiHidden="1" w:unhideWhenUsed="1"/>
-    <w:lsdException w:name="Table Classic 2" w:semiHidden="1" w:unhideWhenUsed="1"/>
-    <w:lsdException w:name="Table Classic 3" w:semiHidden="1" w:unhideWhenUsed="1"/>
-    <w:lsdException w:name="Table Classic 4" w:semiHidden="1" w:unhideWhenUsed="1"/>
-    <w:lsdException w:name="Table Colorful 1" w:semiHidden="1" w:unhideWhenUsed="1"/>
-    <w:lsdException w:name="Table Colorful 2" w:semiHidden="1" w:unhideWhenUsed="1"/>
-    <w:lsdException w:name="Table Colorful 3" w:semiHidden="1" w:unhideWhenUsed="1"/>
-    <w:lsdException w:name="Table Columns 1" w:semiHidden="1" w:unhideWhenUsed="1"/>
-    <w:lsdException w:name="Table Columns 2" w:semiHidden="1" w:unhideWhenUsed="1"/>
-    <w:lsdException w:name="Table Columns 3" w:semiHidden="1" w:unhideWhenUsed="1"/>
-    <w:lsdException w:name="Table Columns 4" w:semiHidden="1" w:unhideWhenUsed="1"/>
-    <w:lsdException w:name="Table Columns 5" w:semiHidden="1" w:unhideWhenUsed="1"/>
-    <w:lsdException w:name="Table Grid 1" w:semiHidden="1" w:unhideWhenUsed="1"/>
-    <w:lsdException w:name="Table Grid 2" w:semiHidden="1" w:unhideWhenUsed="1"/>
-    <w:lsdException w:name="Table Grid 3" w:semiHidden="1" w:unhideWhenUsed="1"/>
-    <w:lsdException w:name="Table Grid 4" w:semiHidden="1" w:unhideWhenUsed="1"/>
-    <w:lsdException w:name="Table Grid 5" w:semiHidden="1" w:unhideWhenUsed="1"/>
-    <w:lsdException w:name="Table Grid 6" w:semiHidden="1" w:unhideWhenUsed="1"/>
-    <w:lsdException w:name="Table Grid 7" w:semiHidden="1" w:unhideWhenUsed="1"/>
-    <w:lsdException w:name="Table Grid 8" w:semiHidden="1" w:unhideWhenUsed="1"/>
-    <w:lsdException w:name="Table List 1" w:semiHidden="1" w:unhideWhenUsed="1"/>
-    <w:lsdException w:name="Table List 2" w:semiHidden="1" w:unhideWhenUsed="1"/>
-    <w:lsdException w:name="Table List 3" w:semiHidden="1" w:unhideWhenUsed="1"/>
-    <w:lsdException w:name="Table List 4" w:semiHidden="1" w:unhideWhenUsed="1"/>
-    <w:lsdException w:name="Table List 5" w:semiHidden="1" w:unhideWhenUsed="1"/>
-    <w:lsdException w:name="Table List 6" w:semiHidden="1" w:unhideWhenUsed="1"/>
-    <w:lsdException w:name="Table List 7" w:semiHidden="1" w:unhideWhenUsed="1"/>
-    <w:lsdException w:name="Table List 8" w:semiHidden="1" w:unhideWhenUsed="1"/>
-    <w:lsdException w:name="Table 3D effects 1" w:semiHidden="1" w:unhideWhenUsed="1"/>
-    <w:lsdException w:name="Table 3D effects 2" w:semiHidden="1" w:unhideWhenUsed="1"/>
-    <w:lsdException w:name="Table 3D effects 3" w:semiHidden="1" w:unhideWhenUsed="1"/>
-    <w:lsdException w:name="Table Contemporary" w:semiHidden="1" w:unhideWhenUsed="1"/>
-    <w:lsdException w:name="Table Elegant" w:semiHidden="1" w:unhideWhenUsed="1"/>
-    <w:lsdException w:name="Table Professional" w:semiHidden="1" w:unhideWhenUsed="1"/>
-    <w:lsdException w:name="Table Subtle 1" w:semiHidden="1" w:unhideWhenUsed="1"/>
-    <w:lsdException w:name="Table Subtle 2" w:semiHidden="1" w:unhideWhenUsed="1"/>
-    <w:lsdException w:name="Table Web 1" w:semiHidden="1" w:unhideWhenUsed="1"/>
-    <w:lsdException w:name="Table Web 2" w:semiHidden="1" w:unhideWhenUsed="1"/>
-    <w:lsdException w:name="Table Web 3" w:semiHidden="1" w:unhideWhenUsed="1"/>
-    <w:lsdException w:name="Balloon Text" w:semiHidden="1" w:unhideWhenUsed="1"/>
-    <w:lsdException w:name="Table Grid" w:uiPriority="59"/>
-    <w:lsdException w:name="Table Theme" w:semiHidden="1" w:unhideWhenUsed="1"/>
-    <w:lsdException w:name="Placeholder Text" w:semiHidden="1"/>
-    <w:lsdException w:name="No Spacing" w:uiPriority="1" w:qFormat="1"/>
-    <w:lsdException w:name="Light Shading" w:uiPriority="60"/>
-    <w:lsdException w:name="Light List" w:uiPriority="61"/>
-    <w:lsdException w:name="Light Grid" w:uiPriority="62"/>
-    <w:lsdException w:name="Medium Shading 1" w:uiPriority="63"/>
-    <w:lsdException w:name="Medium Shading 2" w:uiPriority="64"/>
-    <w:lsdException w:name="Medium List 1" w:uiPriority="65"/>
-    <w:lsdException w:name="Medium List 2" w:uiPriority="66"/>
-    <w:lsdException w:name="Medium Grid 1" w:uiPriority="67"/>
-    <w:lsdException w:name="Medium Grid 2" w:uiPriority="68"/>
-    <w:lsdException w:name="Medium Grid 3" w:uiPriority="69"/>
-    <w:lsdException w:name="Dark List" w:uiPriority="70"/>
-    <w:lsdException w:name="Colorful Shading" w:uiPriority="71"/>
-    <w:lsdException w:name="Colorful List" w:uiPriority="72"/>
-    <w:lsdException w:name="Colorful Grid" w:uiPriority="73"/>
-    <w:lsdException w:name="Light Shading Accent 1" w:uiPriority="60"/>
-    <w:lsdException w:name="Light List Accent 1" w:uiPriority="61"/>
-    <w:lsdException w:name="Light Grid Accent 1" w:uiPriority="62"/>
-    <w:lsdException w:name="Medium Shading 1 Accent 1" w:uiPriority="63"/>
-    <w:lsdException w:name="Medium Shading 2 Accent 1" w:uiPriority="64"/>
-    <w:lsdException w:name="Medium List 1 Accent 1" w:uiPriority="65"/>
-    <w:lsdException w:name="Revision" w:semiHidden="1"/>
-    <w:lsdException w:name="List Paragraph" w:uiPriority="34" w:qFormat="1"/>
-    <w:lsdException w:name="Quote" w:uiPriority="29" w:qFormat="1"/>
-    <w:lsdException w:name="Intense Quote" w:uiPriority="30" w:qFormat="1"/>
-    <w:lsdException w:name="Medium List 2 Accent 1" w:uiPriority="66"/>
-    <w:lsdException w:name="Medium Grid 1 Accent 1" w:uiPriority="67"/>
-    <w:lsdException w:name="Medium Grid 2 Accent 1" w:uiPriority="68"/>
-    <w:lsdException w:name="Medium Grid 3 Accent 1" w:uiPriority="69"/>
-    <w:lsdException w:name="Dark List Accent 1" w:uiPriority="70"/>
-    <w:lsdException w:name="Colorful Shading Accent 1" w:uiPriority="71"/>
-    <w:lsdException w:name="Colorful List Accent 1" w:uiPriority="72"/>
-    <w:lsdException w:name="Colorful Grid Accent 1" w:uiPriority="73"/>
-    <w:lsdException w:name="Light Shading Accent 2" w:uiPriority="60"/>
-    <w:lsdException w:name="Light List Accent 2" w:uiPriority="61"/>
-    <w:lsdException w:name="Light Grid Accent 2" w:uiPriority="62"/>
-    <w:lsdException w:name="Medium Shading 1 Accent 2" w:uiPriority="63"/>
-    <w:lsdException w:name="Medium Shading 2 Accent 2" w:uiPriority="64"/>
-    <w:lsdException w:name="Medium List 1 Accent 2" w:uiPriority="65"/>
-    <w:lsdException w:name="Medium List 2 Accent 2" w:uiPriority="66"/>
-    <w:lsdException w:name="Medium Grid 1 Accent 2" w:uiPriority="67"/>
-    <w:lsdException w:name="Medium Grid 2 Accent 2" w:uiPriority="68"/>
-    <w:lsdException w:name="Medium Grid 3 Accent 2" w:uiPriority="69"/>
-    <w:lsdException w:name="Dark List Accent 2" w:uiPriority="70"/>
-    <w:lsdException w:name="Colorful Shading Accent 2" w:uiPriority="71"/>
-    <w:lsdException w:name="Colorful List Accent 2" w:uiPriority="72"/>
-    <w:lsdException w:name="Colorful Grid Accent 2" w:uiPriority="73"/>
-    <w:lsdException w:name="Light Shading Accent 3" w:uiPriority="60"/>
-    <w:lsdException w:name="Light List Accent 3" w:uiPriority="61"/>
-    <w:lsdException w:name="Light Grid Accent 3" w:uiPriority="62"/>
-    <w:lsdException w:name="Medium Shading 1 Accent 3" w:uiPriority="63"/>
-    <w:lsdException w:name="Medium Shading 2 Accent 3" w:uiPriority="64"/>
-    <w:lsdException w:name="Medium List 1 Accent 3" w:uiPriority="65"/>
-    <w:lsdException w:name="Medium List 2 Accent 3" w:uiPriority="66"/>
-    <w:lsdException w:name="Medium Grid 1 Accent 3" w:uiPriority="67"/>
-    <w:lsdException w:name="Medium Grid 2 Accent 3" w:uiPriority="68"/>
-    <w:lsdException w:name="Medium Grid 3 Accent 3" w:uiPriority="69"/>
-    <w:lsdException w:name="Dark List Accent 3" w:uiPriority="70"/>
-    <w:lsdException w:name="Colorful Shading Accent 3" w:uiPriority="71"/>
-    <w:lsdException w:name="Colorful List Accent 3" w:uiPriority="72"/>
-    <w:lsdException w:name="Colorful Grid Accent 3" w:uiPriority="73"/>
-    <w:lsdException w:name="Light Shading Accent 4" w:uiPriority="60"/>
-    <w:lsdException w:name="Light List Accent 4" w:uiPriority="61"/>
-    <w:lsdException w:name="Light Grid Accent 4" w:uiPriority="62"/>
-    <w:lsdException w:name="Medium Shading 1 Accent 4" w:uiPriority="63"/>
-    <w:lsdException w:name="Medium Shading 2 Accent 4" w:uiPriority="64"/>
-    <w:lsdException w:name="Medium List 1 Accent 4" w:uiPriority="65"/>
-    <w:lsdException w:name="Medium List 2 Accent 4" w:uiPriority="66"/>
-    <w:lsdException w:name="Medium Grid 1 Accent 4" w:uiPriority="67"/>
-    <w:lsdException w:name="Medium Grid 2 Accent 4" w:uiPriority="68"/>
-    <w:lsdException w:name="Medium Grid 3 Accent 4" w:uiPriority="69"/>
-    <w:lsdException w:name="Dark List Accent 4" w:uiPriority="70"/>
-    <w:lsdException w:name="Colorful Shading Accent 4" w:uiPriority="71"/>
-    <w:lsdException w:name="Colorful List Accent 4" w:uiPriority="72"/>
-    <w:lsdException w:name="Colorful Grid Accent 4" w:uiPriority="73"/>
-    <w:lsdException w:name="Light Shading Accent 5" w:uiPriority="60"/>
-    <w:lsdException w:name="Light List Accent 5" w:uiPriority="61"/>
-    <w:lsdException w:name="Light Grid Accent 5" w:uiPriority="62"/>
-    <w:lsdException w:name="Medium Shading 1 Accent 5" w:uiPriority="63"/>
-    <w:lsdException w:name="Medium Shading 2 Accent 5" w:uiPriority="64"/>
-    <w:lsdException w:name="Medium List 1 Accent 5" w:uiPriority="65"/>
-    <w:lsdException w:name="Medium List 2 Accent 5" w:uiPriority="66"/>
-    <w:lsdException w:name="Medium Grid 1 Accent 5" w:uiPriority="67"/>
-    <w:lsdException w:name="Medium Grid 2 Accent 5" w:uiPriority="68"/>
-    <w:lsdException w:name="Medium Grid 3 Accent 5" w:uiPriority="69"/>
-    <w:lsdException w:name="Dark List Accent 5" w:uiPriority="70"/>
-    <w:lsdException w:name="Colorful Shading Accent 5" w:uiPriority="71"/>
-    <w:lsdException w:name="Colorful List Accent 5" w:uiPriority="72"/>
-    <w:lsdException w:name="Colorful Grid Accent 5" w:uiPriority="73"/>
-    <w:lsdException w:name="Light Shading Accent 6" w:uiPriority="60"/>
-    <w:lsdException w:name="Light List Accent 6" w:uiPriority="61"/>
-    <w:lsdException w:name="Light Grid Accent 6" w:uiPriority="62"/>
-    <w:lsdException w:name="Medium Shading 1 Accent 6" w:uiPriority="63"/>
-    <w:lsdException w:name="Medium Shading 2 Accent 6" w:uiPriority="64"/>
-    <w:lsdException w:name="Medium List 1 Accent 6" w:uiPriority="65"/>
-    <w:lsdException w:name="Medium List 2 Accent 6" w:uiPriority="66"/>
-    <w:lsdException w:name="Medium Grid 1 Accent 6" w:uiPriority="67"/>
-    <w:lsdException w:name="Medium Grid 2 Accent 6" w:uiPriority="68"/>
-    <w:lsdException w:name="Medium Grid 3 Accent 6" w:uiPriority="69"/>
-    <w:lsdException w:name="Dark List Accent 6" w:uiPriority="70"/>
-    <w:lsdException w:name="Colorful Shading Accent 6" w:uiPriority="71"/>
-    <w:lsdException w:name="Colorful List Accent 6" w:uiPriority="72"/>
-    <w:lsdException w:name="Colorful Grid Accent 6" w:uiPriority="73"/>
-    <w:lsdException w:name="Subtle Emphasis" w:uiPriority="19" w:qFormat="1"/>
-    <w:lsdException w:name="Intense Emphasis" w:uiPriority="21" w:qFormat="1"/>
-    <w:lsdException w:name="Subtle Reference" w:uiPriority="31" w:qFormat="1"/>
-    <w:lsdException w:name="Intense Reference" w:uiPriority="32" w:qFormat="1"/>
-    <w:lsdException w:name="Book Title" w:uiPriority="33" w:qFormat="1"/>
-    <w:lsdException w:name="Bibliography" w:semiHidden="1" w:uiPriority="37" w:unhideWhenUsed="1"/>
-    <w:lsdException w:name="TOC Heading" w:semiHidden="1" w:uiPriority="39" w:unhideWhenUsed="1" w:qFormat="1"/>
-    <w:lsdException w:name="Plain Table 1" w:uiPriority="41"/>
-    <w:lsdException w:name="Plain Table 2" w:uiPriority="42"/>
-    <w:lsdException w:name="Plain Table 3" w:uiPriority="43"/>
-    <w:lsdException w:name="Plain Table 4" w:uiPriority="44"/>
-    <w:lsdException w:name="Plain Table 5" w:uiPriority="45"/>
-    <w:lsdException w:name="Grid Table Light" w:uiPriority="40"/>
-    <w:lsdException w:name="Grid Table 1 Light" w:uiPriority="46"/>
-    <w:lsdException w:name="Grid Table 2" w:uiPriority="47"/>
-    <w:lsdException w:name="Grid Table 3" w:uiPriority="48"/>
-    <w:lsdException w:name="Grid Table 4" w:uiPriority="49"/>
-    <w:lsdException w:name="Grid Table 5 Dark" w:uiPriority="50"/>
-    <w:lsdException w:name="Grid Table 6 Colorful" w:uiPriority="51"/>
-    <w:lsdException w:name="Grid Table 7 Colorful" w:uiPriority="52"/>
-    <w:lsdException w:name="Grid Table 1 Light Accent 1" w:uiPriority="46"/>
-    <w:lsdException w:name="Grid Table 2 Accent 1" w:uiPriority="47"/>
-    <w:lsdException w:name="Grid Table 3 Accent 1" w:uiPriority="48"/>
-    <w:lsdException w:name="Grid Table 4 Accent 1" w:uiPriority="49"/>
-    <w:lsdException w:name="Grid Table 5 Dark Accent 1" w:uiPriority="50"/>
-    <w:lsdException w:name="Grid Table 6 Colorful Accent 1" w:uiPriority="51"/>
-    <w:lsdException w:name="Grid Table 7 Colorful Accent 1" w:uiPriority="52"/>
-    <w:lsdException w:name="Grid Table 1 Light Accent 2" w:uiPriority="46"/>
-    <w:lsdException w:name="Grid Table 2 Accent 2" w:uiPriority="47"/>
-    <w:lsdException w:name="Grid Table 3 Accent 2" w:uiPriority="48"/>
-    <w:lsdException w:name="Grid Table 4 Accent 2" w:uiPriority="49"/>
-    <w:lsdException w:name="Grid Table 5 Dark Accent 2" w:uiPriority="50"/>
-    <w:lsdException w:name="Grid Table 6 Colorful Accent 2" w:uiPriority="51"/>
-    <w:lsdException w:name="Grid Table 7 Colorful Accent 2" w:uiPriority="52"/>
-    <w:lsdException w:name="Grid Table 1 Light Accent 3" w:uiPriority="46"/>
-    <w:lsdException w:name="Grid Table 2 Accent 3" w:uiPriority="47"/>
-    <w:lsdException w:name="Grid Table 3 Accent 3" w:uiPriority="48"/>
-    <w:lsdException w:name="Grid Table 4 Accent 3" w:uiPriority="49"/>
-    <w:lsdException w:name="Grid Table 5 Dark Accent 3" w:uiPriority="50"/>
-    <w:lsdException w:name="Grid Table 6 Colorful Accent 3" w:uiPriority="51"/>
-    <w:lsdException w:name="Grid Table 7 Colorful Accent 3" w:uiPriority="52"/>
-    <w:lsdException w:name="Grid Table 1 Light Accent 4" w:uiPriority="46"/>
-    <w:lsdException w:name="Grid Table 2 Accent 4" w:uiPriority="47"/>
-    <w:lsdException w:name="Grid Table 3 Accent 4" w:uiPriority="48"/>
-    <w:lsdException w:name="Grid Table 4 Accent 4" w:uiPriority="49"/>
-    <w:lsdException w:name="Grid Table 5 Dark Accent 4" w:uiPriority="50"/>
-    <w:lsdException w:name="Grid Table 6 Colorful Accent 4" w:uiPriority="51"/>
-    <w:lsdException w:name="Grid Table 7 Colorful Accent 4" w:uiPriority="52"/>
-    <w:lsdException w:name="Grid Table 1 Light Accent 5" w:uiPriority="46"/>
-    <w:lsdException w:name="Grid Table 2 Accent 5" w:uiPriority="47"/>
-    <w:lsdException w:name="Grid Table 3 Accent 5" w:uiPriority="48"/>
-    <w:lsdException w:name="Grid Table 4 Accent 5" w:uiPriority="49"/>
-    <w:lsdException w:name="Grid Table 5 Dark Accent 5" w:uiPriority="50"/>
-    <w:lsdException w:name="Grid Table 6 Colorful Accent 5" w:uiPriority="51"/>
-    <w:lsdException w:name="Grid Table 7 Colorful Accent 5" w:uiPriority="52"/>
-    <w:lsdException w:name="Grid Table 1 Light Accent 6" w:uiPriority="46"/>
-    <w:lsdException w:name="Grid Table 2 Accent 6" w:uiPriority="47"/>
-    <w:lsdException w:name="Grid Table 3 Accent 6" w:uiPriority="48"/>
-    <w:lsdException w:name="Grid Table 4 Accent 6" w:uiPriority="49"/>
-    <w:lsdException w:name="Grid Table 5 Dark Accent 6" w:uiPriority="50"/>
-    <w:lsdException w:name="Grid Table 6 Colorful Accent 6" w:uiPriority="51"/>
-    <w:lsdException w:name="Grid Table 7 Colorful Accent 6" w:uiPriority="52"/>
-    <w:lsdException w:name="List Table 1 Light" w:uiPriority="46"/>
-    <w:lsdException w:name="List Table 2" w:uiPriority="47"/>
-    <w:lsdException w:name="List Table 3" w:uiPriority="48"/>
-    <w:lsdException w:name="List Table 4" w:uiPriority="49"/>
-    <w:lsdException w:name="List Table 5 Dark" w:uiPriority="50"/>
-    <w:lsdException w:name="List Table 6 Colorful" w:uiPriority="51"/>
-    <w:lsdException w:name="List Table 7 Colorful" w:uiPriority="52"/>
-    <w:lsdException w:name="List Table 1 Light Accent 1" w:uiPriority="46"/>
-    <w:lsdException w:name="List Table 2 Accent 1" w:uiPriority="47"/>
-    <w:lsdException w:name="List Table 3 Accent 1" w:uiPriority="48"/>
-    <w:lsdException w:name="List Table 4 Accent 1" w:uiPriority="49"/>
-    <w:lsdException w:name="List Table 5 Dark Accent 1" w:uiPriority="50"/>
-    <w:lsdException w:name="List Table 6 Colorful Accent 1" w:uiPriority="51"/>
-    <w:lsdException w:name="List Table 7 Colorful Accent 1" w:uiPriority="52"/>
-    <w:lsdException w:name="List Table 1 Light Accent 2" w:uiPriority="46"/>
-    <w:lsdException w:name="List Table 2 Accent 2" w:uiPriority="47"/>
-    <w:lsdException w:name="List Table 3 Accent 2" w:uiPriority="48"/>
-    <w:lsdException w:name="List Table 4 Accent 2" w:uiPriority="49"/>
-    <w:lsdException w:name="List Table 5 Dark Accent 2" w:uiPriority="50"/>
-    <w:lsdException w:name="List Table 6 Colorful Accent 2" w:uiPriority="51"/>
-    <w:lsdException w:name="List Table 7 Colorful Accent 2" w:uiPriority="52"/>
-    <w:lsdException w:name="List Table 1 Light Accent 3" w:uiPriority="46"/>
-    <w:lsdException w:name="List Table 2 Accent 3" w:uiPriority="47"/>
-    <w:lsdException w:name="List Table 3 Accent 3" w:uiPriority="48"/>
-    <w:lsdException w:name="List Table 4 Accent 3" w:uiPriority="49"/>
-    <w:lsdException w:name="List Table 5 Dark Accent 3" w:uiPriority="50"/>
-    <w:lsdException w:name="List Table 6 Colorful Accent 3" w:uiPriority="51"/>
-    <w:lsdException w:name="List Table 7 Colorful Accent 3" w:uiPriority="52"/>
-    <w:lsdException w:name="List Table 1 Light Accent 4" w:uiPriority="46"/>
-    <w:lsdException w:name="List Table 2 Accent 4" w:uiPriority="47"/>
-    <w:lsdException w:name="List Table 3 Accent 4" w:uiPriority="48"/>
-    <w:lsdException w:name="List Table 4 Accent 4" w:uiPriority="49"/>
-    <w:lsdException w:name="List Table 5 Dark Accent 4" w:uiPriority="50"/>
-    <w:lsdException w:name="List Table 6 Colorful Accent 4" w:uiPriority="51"/>
-    <w:lsdException w:name="List Table 7 Colorful Accent 4" w:uiPriority="52"/>
-    <w:lsdException w:name="List Table 1 Light Accent 5" w:uiPriority="46"/>
-    <w:lsdException w:name="List Table 2 Accent 5" w:uiPriority="47"/>
-    <w:lsdException w:name="List Table 3 Accent 5" w:uiPriority="48"/>
-    <w:lsdException w:name="List Table 4 Accent 5" w:uiPriority="49"/>
-    <w:lsdException w:name="List Table 5 Dark Accent 5" w:uiPriority="50"/>
-    <w:lsdException w:name="List Table 6 Colorful Accent 5" w:uiPriority="51"/>
-    <w:lsdException w:name="List Table 7 Colorful Accent 5" w:uiPriority="52"/>
-    <w:lsdException w:name="List Table 1 Light Accent 6" w:uiPriority="46"/>
-    <w:lsdException w:name="List Table 2 Accent 6" w:uiPriority="47"/>
-    <w:lsdException w:name="List Table 3 Accent 6" w:uiPriority="48"/>
-    <w:lsdException w:name="List Table 4 Accent 6" w:uiPriority="49"/>
-    <w:lsdException w:name="List Table 5 Dark Accent 6" w:uiPriority="50"/>
-    <w:lsdException w:name="List Table 6 Colorful Accent 6" w:uiPriority="51"/>
-    <w:lsdException w:name="List Table 7 Colorful Accent 6" w:uiPriority="52"/>
+  <w:latentStyles w:defLockedState="0" w:defUIPriority="99" w:defSemiHidden="1" w:defUnhideWhenUsed="1" w:defQFormat="0" w:count="267">
+    <w:lsdException w:name="Normal" w:semiHidden="0" w:uiPriority="0" w:unhideWhenUsed="0" w:qFormat="1"/>
+    <w:lsdException w:name="heading 1" w:semiHidden="0" w:uiPriority="9" w:unhideWhenUsed="0" w:qFormat="1"/>
+    <w:lsdException w:name="heading 2" w:uiPriority="9" w:qFormat="1"/>
+    <w:lsdException w:name="heading 3" w:uiPriority="9" w:qFormat="1"/>
+    <w:lsdException w:name="heading 4" w:uiPriority="9" w:qFormat="1"/>
+    <w:lsdException w:name="heading 5" w:uiPriority="9" w:qFormat="1"/>
+    <w:lsdException w:name="heading 6" w:uiPriority="9" w:qFormat="1"/>
+    <w:lsdException w:name="heading 7" w:uiPriority="9" w:qFormat="1"/>
+    <w:lsdException w:name="heading 8" w:uiPriority="9" w:qFormat="1"/>
+    <w:lsdException w:name="heading 9" w:uiPriority="9" w:qFormat="1"/>
+    <w:lsdException w:name="toc 1" w:uiPriority="39"/>
+    <w:lsdException w:name="toc 2" w:uiPriority="39"/>
+    <w:lsdException w:name="toc 3" w:uiPriority="39"/>
+    <w:lsdException w:name="toc 4" w:uiPriority="39"/>
+    <w:lsdException w:name="toc 5" w:uiPriority="39"/>
+    <w:lsdException w:name="toc 6" w:uiPriority="39"/>
+    <w:lsdException w:name="toc 7" w:uiPriority="39"/>
+    <w:lsdException w:name="toc 8" w:uiPriority="39"/>
+    <w:lsdException w:name="toc 9" w:uiPriority="39"/>
+    <w:lsdException w:name="caption" w:uiPriority="35" w:qFormat="1"/>
+    <w:lsdException w:name="Title" w:semiHidden="0" w:uiPriority="10" w:unhideWhenUsed="0" w:qFormat="1"/>
+    <w:lsdException w:name="Default Paragraph Font" w:uiPriority="1"/>
+    <w:lsdException w:name="Subtitle" w:semiHidden="0" w:uiPriority="11" w:unhideWhenUsed="0" w:qFormat="1"/>
+    <w:lsdException w:name="Strong" w:semiHidden="0" w:uiPriority="22" w:unhideWhenUsed="0" w:qFormat="1"/>
+    <w:lsdException w:name="Emphasis" w:semiHidden="0" w:uiPriority="20" w:unhideWhenUsed="0" w:qFormat="1"/>
+    <w:lsdException w:name="Table Grid" w:semiHidden="0" w:uiPriority="59" w:unhideWhenUsed="0"/>
+    <w:lsdException w:name="Placeholder Text" w:unhideWhenUsed="0"/>
+    <w:lsdException w:name="No Spacing" w:semiHidden="0" w:uiPriority="1" w:unhideWhenUsed="0" w:qFormat="1"/>
+    <w:lsdException w:name="Light Shading" w:semiHidden="0" w:uiPriority="60" w:unhideWhenUsed="0"/>
+    <w:lsdException w:name="Light List" w:semiHidden="0" w:uiPriority="61" w:unhideWhenUsed="0"/>
+    <w:lsdException w:name="Light Grid" w:semiHidden="0" w:uiPriority="62" w:unhideWhenUsed="0"/>
+    <w:lsdException w:name="Medium Shading 1" w:semiHidden="0" w:uiPriority="63" w:unhideWhenUsed="0"/>
+    <w:lsdException w:name="Medium Shading 2" w:semiHidden="0" w:uiPriority="64" w:unhideWhenUsed="0"/>
+    <w:lsdException w:name="Medium List 1" w:semiHidden="0" w:uiPriority="65" w:unhideWhenUsed="0"/>
+    <w:lsdException w:name="Medium List 2" w:semiHidden="0" w:uiPriority="66" w:unhideWhenUsed="0"/>
+    <w:lsdException w:name="Medium Grid 1" w:semiHidden="0" w:uiPriority="67" w:unhideWhenUsed="0"/>
+    <w:lsdException w:name="Medium Grid 2" w:semiHidden="0" w:uiPriority="68" w:unhideWhenUsed="0"/>
+    <w:lsdException w:name="Medium Grid 3" w:semiHidden="0" w:uiPriority="69" w:unhideWhenUsed="0"/>
+    <w:lsdException w:name="Dark List" w:semiHidden="0" w:uiPriority="70" w:unhideWhenUsed="0"/>
+    <w:lsdException w:name="Colorful Shading" w:semiHidden="0" w:uiPriority="71" w:unhideWhenUsed="0"/>
+    <w:lsdException w:name="Colorful List" w:semiHidden="0" w:uiPriority="72" w:unhideWhenUsed="0"/>
+    <w:lsdException w:name="Colorful Grid" w:semiHidden="0" w:uiPriority="73" w:unhideWhenUsed="0"/>
+    <w:lsdException w:name="Light Shading Accent 1" w:semiHidden="0" w:uiPriority="60" w:unhideWhenUsed="0"/>
+    <w:lsdException w:name="Light List Accent 1" w:semiHidden="0" w:uiPriority="61" w:unhideWhenUsed="0"/>
+    <w:lsdException w:name="Light Grid Accent 1" w:semiHidden="0" w:uiPriority="62" w:unhideWhenUsed="0"/>
+    <w:lsdException w:name="Medium Shading 1 Accent 1" w:semiHidden="0" w:uiPriority="63" w:unhideWhenUsed="0"/>
+    <w:lsdException w:name="Medium Shading 2 Accent 1" w:semiHidden="0" w:uiPriority="64" w:unhideWhenUsed="0"/>
+    <w:lsdException w:name="Medium List 1 Accent 1" w:semiHidden="0" w:uiPriority="65" w:unhideWhenUsed="0"/>
+    <w:lsdException w:name="Revision" w:unhideWhenUsed="0"/>
+    <w:lsdException w:name="List Paragraph" w:semiHidden="0" w:uiPriority="34" w:unhideWhenUsed="0" w:qFormat="1"/>
+    <w:lsdException w:name="Quote" w:semiHidden="0" w:uiPriority="29" w:unhideWhenUsed="0" w:qFormat="1"/>
+    <w:lsdException w:name="Intense Quote" w:semiHidden="0" w:uiPriority="30" w:unhideWhenUsed="0" w:qFormat="1"/>
+    <w:lsdException w:name="Medium List 2 Accent 1" w:semiHidden="0" w:uiPriority="66" w:unhideWhenUsed="0"/>
+    <w:lsdException w:name="Medium Grid 1 Accent 1" w:semiHidden="0" w:uiPriority="67" w:unhideWhenUsed="0"/>
+    <w:lsdException w:name="Medium Grid 2 Accent 1" w:semiHidden="0" w:uiPriority="68" w:unhideWhenUsed="0"/>
+    <w:lsdException w:name="Medium Grid 3 Accent 1" w:semiHidden="0" w:uiPriority="69" w:unhideWhenUsed="0"/>
+    <w:lsdException w:name="Dark List Accent 1" w:semiHidden="0" w:uiPriority="70" w:unhideWhenUsed="0"/>
+    <w:lsdException w:name="Colorful Shading Accent 1" w:semiHidden="0" w:uiPriority="71" w:unhideWhenUsed="0"/>
+    <w:lsdException w:name="Colorful List Accent 1" w:semiHidden="0" w:uiPriority="72" w:unhideWhenUsed="0"/>
+    <w:lsdException w:name="Colorful Grid Accent 1" w:semiHidden="0" w:uiPriority="73" w:unhideWhenUsed="0"/>
+    <w:lsdException w:name="Light Shading Accent 2" w:semiHidden="0" w:uiPriority="60" w:unhideWhenUsed="0"/>
+    <w:lsdException w:name="Light List Accent 2" w:semiHidden="0" w:uiPriority="61" w:unhideWhenUsed="0"/>
+    <w:lsdException w:name="Light Grid Accent 2" w:semiHidden="0" w:uiPriority="62" w:unhideWhenUsed="0"/>
+    <w:lsdException w:name="Medium Shading 1 Accent 2" w:semiHidden="0" w:uiPriority="63" w:unhideWhenUsed="0"/>
+    <w:lsdException w:name="Medium Shading 2 Accent 2" w:semiHidden="0" w:uiPriority="64" w:unhideWhenUsed="0"/>
+    <w:lsdException w:name="Medium List 1 Accent 2" w:semiHidden="0" w:uiPriority="65" w:unhideWhenUsed="0"/>
+    <w:lsdException w:name="Medium List 2 Accent 2" w:semiHidden="0" w:uiPriority="66" w:unhideWhenUsed="0"/>
+    <w:lsdException w:name="Medium Grid 1 Accent 2" w:semiHidden="0" w:uiPriority="67" w:unhideWhenUsed="0"/>
+    <w:lsdException w:name="Medium Grid 2 Accent 2" w:semiHidden="0" w:uiPriority="68" w:unhideWhenUsed="0"/>
+    <w:lsdException w:name="Medium Grid 3 Accent 2" w:semiHidden="0" w:uiPriority="69" w:unhideWhenUsed="0"/>
+    <w:lsdException w:name="Dark List Accent 2" w:semiHidden="0" w:uiPriority="70" w:unhideWhenUsed="0"/>
+    <w:lsdException w:name="Colorful Shading Accent 2" w:semiHidden="0" w:uiPriority="71" w:unhideWhenUsed="0"/>
+    <w:lsdException w:name="Colorful List Accent 2" w:semiHidden="0" w:uiPriority="72" w:unhideWhenUsed="0"/>
+    <w:lsdException w:name="Colorful Grid Accent 2" w:semiHidden="0" w:uiPriority="73" w:unhideWhenUsed="0"/>
+    <w:lsdException w:name="Light Shading Accent 3" w:semiHidden="0" w:uiPriority="60" w:unhideWhenUsed="0"/>
+    <w:lsdException w:name="Light List Accent 3" w:semiHidden="0" w:uiPriority="61" w:unhideWhenUsed="0"/>
+    <w:lsdException w:name="Light Grid Accent 3" w:semiHidden="0" w:uiPriority="62" w:unhideWhenUsed="0"/>
+    <w:lsdException w:name="Medium Shading 1 Accent 3" w:semiHidden="0" w:uiPriority="63" w:unhideWhenUsed="0"/>
+    <w:lsdException w:name="Medium Shading 2 Accent 3" w:semiHidden="0" w:uiPriority="64" w:unhideWhenUsed="0"/>
+    <w:lsdException w:name="Medium List 1 Accent 3" w:semiHidden="0" w:uiPriority="65" w:unhideWhenUsed="0"/>
+    <w:lsdException w:name="Medium List 2 Accent 3" w:semiHidden="0" w:uiPriority="66" w:unhideWhenUsed="0"/>
+    <w:lsdException w:name="Medium Grid 1 Accent 3" w:semiHidden="0" w:uiPriority="67" w:unhideWhenUsed="0"/>
+    <w:lsdException w:name="Medium Grid 2 Accent 3" w:semiHidden="0" w:uiPriority="68" w:unhideWhenUsed="0"/>
+    <w:lsdException w:name="Medium Grid 3 Accent 3" w:semiHidden="0" w:uiPriority="69" w:unhideWhenUsed="0"/>
+    <w:lsdException w:name="Dark List Accent 3" w:semiHidden="0" w:uiPriority="70" w:unhideWhenUsed="0"/>
+    <w:lsdException w:name="Colorful Shading Accent 3" w:semiHidden="0" w:uiPriority="71" w:unhideWhenUsed="0"/>
+    <w:lsdException w:name="Colorful List Accent 3" w:semiHidden="0" w:uiPriority="72" w:unhideWhenUsed="0"/>
+    <w:lsdException w:name="Colorful Grid Accent 3" w:semiHidden="0" w:uiPriority="73" w:unhideWhenUsed="0"/>
+    <w:lsdException w:name="Light Shading Accent 4" w:semiHidden="0" w:uiPriority="60" w:unhideWhenUsed="0"/>
+    <w:lsdException w:name="Light List Accent 4" w:semiHidden="0" w:uiPriority="61" w:unhideWhenUsed="0"/>
+    <w:lsdException w:name="Light Grid Accent 4" w:semiHidden="0" w:uiPriority="62" w:unhideWhenUsed="0"/>
+    <w:lsdException w:name="Medium Shading 1 Accent 4" w:semiHidden="0" w:uiPriority="63" w:unhideWhenUsed="0"/>
+    <w:lsdException w:name="Medium Shading 2 Accent 4" w:semiHidden="0" w:uiPriority="64" w:unhideWhenUsed="0"/>
+    <w:lsdException w:name="Medium List 1 Accent 4" w:semiHidden="0" w:uiPriority="65" w:unhideWhenUsed="0"/>
+    <w:lsdException w:name="Medium List 2 Accent 4" w:semiHidden="0" w:uiPriority="66" w:unhideWhenUsed="0"/>
+    <w:lsdException w:name="Medium Grid 1 Accent 4" w:semiHidden="0" w:uiPriority="67" w:unhideWhenUsed="0"/>
+    <w:lsdException w:name="Medium Grid 2 Accent 4" w:semiHidden="0" w:uiPriority="68" w:unhideWhenUsed="0"/>
+    <w:lsdException w:name="Medium Grid 3 Accent 4" w:semiHidden="0" w:uiPriority="69" w:unhideWhenUsed="0"/>
+    <w:lsdException w:name="Dark List Accent 4" w:semiHidden="0" w:uiPriority="70" w:unhideWhenUsed="0"/>
+    <w:lsdException w:name="Colorful Shading Accent 4" w:semiHidden="0" w:uiPriority="71" w:unhideWhenUsed="0"/>
+    <w:lsdException w:name="Colorful List Accent 4" w:semiHidden="0" w:uiPriority="72" w:unhideWhenUsed="0"/>
+    <w:lsdException w:name="Colorful Grid Accent 4" w:semiHidden="0" w:uiPriority="73" w:unhideWhenUsed="0"/>
+    <w:lsdException w:name="Light Shading Accent 5" w:semiHidden="0" w:uiPriority="60" w:unhideWhenUsed="0"/>
+    <w:lsdException w:name="Light List Accent 5" w:semiHidden="0" w:uiPriority="61" w:unhideWhenUsed="0"/>
+    <w:lsdException w:name="Light Grid Accent 5" w:semiHidden="0" w:uiPriority="62" w:unhideWhenUsed="0"/>
+    <w:lsdException w:name="Medium Shading 1 Accent 5" w:semiHidden="0" w:uiPriority="63" w:unhideWhenUsed="0"/>
+    <w:lsdException w:name="Medium Shading 2 Accent 5" w:semiHidden="0" w:uiPriority="64" w:unhideWhenUsed="0"/>
+    <w:lsdException w:name="Medium List 1 Accent 5" w:semiHidden="0" w:uiPriority="65" w:unhideWhenUsed="0"/>
+    <w:lsdException w:name="Medium List 2 Accent 5" w:semiHidden="0" w:uiPriority="66" w:unhideWhenUsed="0"/>
+    <w:lsdException w:name="Medium Grid 1 Accent 5" w:semiHidden="0" w:uiPriority="67" w:unhideWhenUsed="0"/>
+    <w:lsdException w:name="Medium Grid 2 Accent 5" w:semiHidden="0" w:uiPriority="68" w:unhideWhenUsed="0"/>
+    <w:lsdException w:name="Medium Grid 3 Accent 5" w:semiHidden="0" w:uiPriority="69" w:unhideWhenUsed="0"/>
+    <w:lsdException w:name="Dark List Accent 5" w:semiHidden="0" w:uiPriority="70" w:unhideWhenUsed="0"/>
+    <w:lsdException w:name="Colorful Shading Accent 5" w:semiHidden="0" w:uiPriority="71" w:unhideWhenUsed="0"/>
+    <w:lsdException w:name="Colorful List Accent 5" w:semiHidden="0" w:uiPriority="72" w:unhideWhenUsed="0"/>
+    <w:lsdException w:name="Colorful Grid Accent 5" w:semiHidden="0" w:uiPriority="73" w:unhideWhenUsed="0"/>
+    <w:lsdException w:name="Light Shading Accent 6" w:semiHidden="0" w:uiPriority="60" w:unhideWhenUsed="0"/>
+    <w:lsdException w:name="Light List Accent 6" w:semiHidden="0" w:uiPriority="61" w:unhideWhenUsed="0"/>
+    <w:lsdException w:name="Light Grid Accent 6" w:semiHidden="0" w:uiPriority="62" w:unhideWhenUsed="0"/>
+    <w:lsdException w:name="Medium Shading 1 Accent 6" w:semiHidden="0" w:uiPriority="63" w:unhideWhenUsed="0"/>
+    <w:lsdException w:name="Medium Shading 2 Accent 6" w:semiHidden="0" w:uiPriority="64" w:unhideWhenUsed="0"/>
+    <w:lsdException w:name="Medium List 1 Accent 6" w:semiHidden="0" w:uiPriority="65" w:unhideWhenUsed="0"/>
+    <w:lsdException w:name="Medium List 2 Accent 6" w:semiHidden="0" w:uiPriority="66" w:unhideWhenUsed="0"/>
+    <w:lsdException w:name="Medium Grid 1 Accent 6" w:semiHidden="0" w:uiPriority="67" w:unhideWhenUsed="0"/>
+    <w:lsdException w:name="Medium Grid 2 Accent 6" w:semiHidden="0" w:uiPriority="68" w:unhideWhenUsed="0"/>
+    <w:lsdException w:name="Medium Grid 3 Accent 6" w:semiHidden="0" w:uiPriority="69" w:unhideWhenUsed="0"/>
+    <w:lsdException w:name="Dark List Accent 6" w:semiHidden="0" w:uiPriority="70" w:unhideWhenUsed="0"/>
+    <w:lsdException w:name="Colorful Shading Accent 6" w:semiHidden="0" w:uiPriority="71" w:unhideWhenUsed="0"/>
+    <w:lsdException w:name="Colorful List Accent 6" w:semiHidden="0" w:uiPriority="72" w:unhideWhenUsed="0"/>
+    <w:lsdException w:name="Colorful Grid Accent 6" w:semiHidden="0" w:uiPriority="73" w:unhideWhenUsed="0"/>
+    <w:lsdException w:name="Subtle Emphasis" w:semiHidden="0" w:uiPriority="19" w:unhideWhenUsed="0" w:qFormat="1"/>
+    <w:lsdException w:name="Intense Emphasis" w:semiHidden="0" w:uiPriority="21" w:unhideWhenUsed="0" w:qFormat="1"/>
+    <w:lsdException w:name="Subtle Reference" w:semiHidden="0" w:uiPriority="31" w:unhideWhenUsed="0" w:qFormat="1"/>
+    <w:lsdException w:name="Intense Reference" w:semiHidden="0" w:uiPriority="32" w:unhideWhenUsed="0" w:qFormat="1"/>
+    <w:lsdException w:name="Book Title" w:semiHidden="0" w:uiPriority="33" w:unhideWhenUsed="0" w:qFormat="1"/>
+    <w:lsdException w:name="Bibliography" w:uiPriority="37"/>
+    <w:lsdException w:name="TOC Heading" w:uiPriority="39" w:qFormat="1"/>
+  </w:latentStyles>
+  <w:style w:type="paragraph" w:default="1" w:styleId="Normal">
+    <w:name w:val="Normal"/>
+    <w:qFormat/>
+    <w:rsid w:val="0089114F"/>
+  </w:style>
+  <w:style w:type="character" w:default="1" w:styleId="Fuentedeprrafopredeter">
+    <w:name w:val="Default Paragraph Font"/>
+    <w:uiPriority w:val="1"/>
+    <w:semiHidden/>
+    <w:unhideWhenUsed/>
+  </w:style>
+  <w:style w:type="table" w:default="1" w:styleId="Tablanormal">
+    <w:name w:val="Normal Table"/>
+    <w:uiPriority w:val="99"/>
+    <w:semiHidden/>
+    <w:unhideWhenUsed/>
+    <w:tblPr>
+      <w:tblInd w:w="0" w:type="dxa"/>
+      <w:tblCellMar>
+        <w:top w:w="0" w:type="dxa"/>
+        <w:left w:w="108" w:type="dxa"/>
+        <w:bottom w:w="0" w:type="dxa"/>
+        <w:right w:w="108" w:type="dxa"/>
+      </w:tblCellMar>
+    </w:tblPr>
+  </w:style>
+  <w:style w:type="numbering" w:default="1" w:styleId="Sinlista">
+    <w:name w:val="No List"/>
+    <w:uiPriority w:val="99"/>
+    <w:semiHidden/>
+    <w:unhideWhenUsed/>
+  </w:style>
+  <w:style w:type="paragraph" w:styleId="Sinespaciado">
+    <w:name w:val="No Spacing"/>
+    <w:uiPriority w:val="1"/>
+    <w:qFormat/>
+    <w:rsid w:val="0089114F"/>
+    <w:pPr>
+      <w:spacing w:after="0" w:line="240" w:lineRule="auto"/>
+    </w:pPr>
+  </w:style>
+  <w:style w:type="paragraph" w:styleId="Prrafodelista">
+    <w:name w:val="List Paragraph"/>
+    <w:basedOn w:val="Normal"/>
+    <w:uiPriority w:val="34"/>
+    <w:qFormat/>
+    <w:rsid w:val="0089114F"/>
+    <w:pPr>
+      <w:ind w:left="720"/>
+      <w:contextualSpacing/>
+    </w:pPr>
+  </w:style>
+</w:styles>
+</file>
+
+<file path=word/stylesWithEffects.xml><?xml version="1.0" encoding="utf-8"?>
+<w:styles xmlns:wpc="http://schemas.microsoft.com/office/word/2010/wordprocessingCanvas" xmlns:mc="http://schemas.openxmlformats.org/markup-compatibility/2006" xmlns:o="urn:schemas-microsoft-com:office:office" xmlns:r="http://schemas.openxmlformats.org/officeDocument/2006/relationships" xmlns:m="http://schemas.openxmlformats.org/officeDocument/2006/math" xmlns:v="urn:schemas-microsoft-com:vml" xmlns:wp14="http://schemas.microsoft.com/office/word/2010/wordprocessingDrawing" xmlns:wp="http://schemas.openxmlformats.org/drawingml/2006/wordprocessingDrawing" xmlns:w10="urn:schemas-microsoft-com:office:word" xmlns:w="http://schemas.openxmlformats.org/wordprocessingml/2006/main" xmlns:w14="http://schemas.microsoft.com/office/word/2010/wordml" xmlns:wpg="http://schemas.microsoft.com/office/word/2010/wordprocessingGroup" xmlns:wpi="http://schemas.microsoft.com/office/word/2010/wordprocessingInk" xmlns:wne="http://schemas.microsoft.com/office/word/2006/wordml" xmlns:wps="http://schemas.microsoft.com/office/word/2010/wordprocessingShape" mc:Ignorable="w14 wp14">
+  <w:docDefaults>
+    <w:rPrDefault>
+      <w:rPr>
+        <w:rFonts w:asciiTheme="minorHAnsi" w:eastAsiaTheme="minorHAnsi" w:hAnsiTheme="minorHAnsi" w:cstheme="minorBidi"/>
+        <w:sz w:val="22"/>
+        <w:szCs w:val="22"/>
+        <w:lang w:val="es-AR" w:eastAsia="en-US" w:bidi="ar-SA"/>
+      </w:rPr>
+    </w:rPrDefault>
+    <w:pPrDefault>
+      <w:pPr>
+        <w:spacing w:after="200" w:line="276" w:lineRule="auto"/>
+      </w:pPr>
+    </w:pPrDefault>
+  </w:docDefaults>
+  <w:latentStyles w:defLockedState="0" w:defUIPriority="99" w:defSemiHidden="1" w:defUnhideWhenUsed="1" w:defQFormat="0" w:count="267">
+    <w:lsdException w:name="Normal" w:semiHidden="0" w:uiPriority="0" w:unhideWhenUsed="0" w:qFormat="1"/>
+    <w:lsdException w:name="heading 1" w:semiHidden="0" w:uiPriority="9" w:unhideWhenUsed="0" w:qFormat="1"/>
+    <w:lsdException w:name="heading 2" w:uiPriority="9" w:qFormat="1"/>
+    <w:lsdException w:name="heading 3" w:uiPriority="9" w:qFormat="1"/>
+    <w:lsdException w:name="heading 4" w:uiPriority="9" w:qFormat="1"/>
+    <w:lsdException w:name="heading 5" w:uiPriority="9" w:qFormat="1"/>
+    <w:lsdException w:name="heading 6" w:uiPriority="9" w:qFormat="1"/>
+    <w:lsdException w:name="heading 7" w:uiPriority="9" w:qFormat="1"/>
+    <w:lsdException w:name="heading 8" w:uiPriority="9" w:qFormat="1"/>
+    <w:lsdException w:name="heading 9" w:uiPriority="9" w:qFormat="1"/>
+    <w:lsdException w:name="toc 1" w:uiPriority="39"/>
+    <w:lsdException w:name="toc 2" w:uiPriority="39"/>
+    <w:lsdException w:name="toc 3" w:uiPriority="39"/>
+    <w:lsdException w:name="toc 4" w:uiPriority="39"/>
+    <w:lsdException w:name="toc 5" w:uiPriority="39"/>
+    <w:lsdException w:name="toc 6" w:uiPriority="39"/>
+    <w:lsdException w:name="toc 7" w:uiPriority="39"/>
+    <w:lsdException w:name="toc 8" w:uiPriority="39"/>
+    <w:lsdException w:name="toc 9" w:uiPriority="39"/>
+    <w:lsdException w:name="caption" w:uiPriority="35" w:qFormat="1"/>
+    <w:lsdException w:name="Title" w:semiHidden="0" w:uiPriority="10" w:unhideWhenUsed="0" w:qFormat="1"/>
+    <w:lsdException w:name="Default Paragraph Font" w:uiPriority="1"/>
+    <w:lsdException w:name="Subtitle" w:semiHidden="0" w:uiPriority="11" w:unhideWhenUsed="0" w:qFormat="1"/>
+    <w:lsdException w:name="Strong" w:semiHidden="0" w:uiPriority="22" w:unhideWhenUsed="0" w:qFormat="1"/>
+    <w:lsdException w:name="Emphasis" w:semiHidden="0" w:uiPriority="20" w:unhideWhenUsed="0" w:qFormat="1"/>
+    <w:lsdException w:name="Table Grid" w:semiHidden="0" w:uiPriority="59" w:unhideWhenUsed="0"/>
+    <w:lsdException w:name="Placeholder Text" w:unhideWhenUsed="0"/>
+    <w:lsdException w:name="No Spacing" w:semiHidden="0" w:uiPriority="1" w:unhideWhenUsed="0" w:qFormat="1"/>
+    <w:lsdException w:name="Light Shading" w:semiHidden="0" w:uiPriority="60" w:unhideWhenUsed="0"/>
+    <w:lsdException w:name="Light List" w:semiHidden="0" w:uiPriority="61" w:unhideWhenUsed="0"/>
+    <w:lsdException w:name="Light Grid" w:semiHidden="0" w:uiPriority="62" w:unhideWhenUsed="0"/>
+    <w:lsdException w:name="Medium Shading 1" w:semiHidden="0" w:uiPriority="63" w:unhideWhenUsed="0"/>
+    <w:lsdException w:name="Medium Shading 2" w:semiHidden="0" w:uiPriority="64" w:unhideWhenUsed="0"/>
+    <w:lsdException w:name="Medium List 1" w:semiHidden="0" w:uiPriority="65" w:unhideWhenUsed="0"/>
+    <w:lsdException w:name="Medium List 2" w:semiHidden="0" w:uiPriority="66" w:unhideWhenUsed="0"/>
+    <w:lsdException w:name="Medium Grid 1" w:semiHidden="0" w:uiPriority="67" w:unhideWhenUsed="0"/>
+    <w:lsdException w:name="Medium Grid 2" w:semiHidden="0" w:uiPriority="68" w:unhideWhenUsed="0"/>
+    <w:lsdException w:name="Medium Grid 3" w:semiHidden="0" w:uiPriority="69" w:unhideWhenUsed="0"/>
+    <w:lsdException w:name="Dark List" w:semiHidden="0" w:uiPriority="70" w:unhideWhenUsed="0"/>
+    <w:lsdException w:name="Colorful Shading" w:semiHidden="0" w:uiPriority="71" w:unhideWhenUsed="0"/>
+    <w:lsdException w:name="Colorful List" w:semiHidden="0" w:uiPriority="72" w:unhideWhenUsed="0"/>
+    <w:lsdException w:name="Colorful Grid" w:semiHidden="0" w:uiPriority="73" w:unhideWhenUsed="0"/>
+    <w:lsdException w:name="Light Shading Accent 1" w:semiHidden="0" w:uiPriority="60" w:unhideWhenUsed="0"/>
+    <w:lsdException w:name="Light List Accent 1" w:semiHidden="0" w:uiPriority="61" w:unhideWhenUsed="0"/>
+    <w:lsdException w:name="Light Grid Accent 1" w:semiHidden="0" w:uiPriority="62" w:unhideWhenUsed="0"/>
+    <w:lsdException w:name="Medium Shading 1 Accent 1" w:semiHidden="0" w:uiPriority="63" w:unhideWhenUsed="0"/>
+    <w:lsdException w:name="Medium Shading 2 Accent 1" w:semiHidden="0" w:uiPriority="64" w:unhideWhenUsed="0"/>
+    <w:lsdException w:name="Medium List 1 Accent 1" w:semiHidden="0" w:uiPriority="65" w:unhideWhenUsed="0"/>
+    <w:lsdException w:name="Revision" w:unhideWhenUsed="0"/>
+    <w:lsdException w:name="List Paragraph" w:semiHidden="0" w:uiPriority="34" w:unhideWhenUsed="0" w:qFormat="1"/>
+    <w:lsdException w:name="Quote" w:semiHidden="0" w:uiPriority="29" w:unhideWhenUsed="0" w:qFormat="1"/>
+    <w:lsdException w:name="Intense Quote" w:semiHidden="0" w:uiPriority="30" w:unhideWhenUsed="0" w:qFormat="1"/>
+    <w:lsdException w:name="Medium List 2 Accent 1" w:semiHidden="0" w:uiPriority="66" w:unhideWhenUsed="0"/>
+    <w:lsdException w:name="Medium Grid 1 Accent 1" w:semiHidden="0" w:uiPriority="67" w:unhideWhenUsed="0"/>
+    <w:lsdException w:name="Medium Grid 2 Accent 1" w:semiHidden="0" w:uiPriority="68" w:unhideWhenUsed="0"/>
+    <w:lsdException w:name="Medium Grid 3 Accent 1" w:semiHidden="0" w:uiPriority="69" w:unhideWhenUsed="0"/>
+    <w:lsdException w:name="Dark List Accent 1" w:semiHidden="0" w:uiPriority="70" w:unhideWhenUsed="0"/>
+    <w:lsdException w:name="Colorful Shading Accent 1" w:semiHidden="0" w:uiPriority="71" w:unhideWhenUsed="0"/>
+    <w:lsdException w:name="Colorful List Accent 1" w:semiHidden="0" w:uiPriority="72" w:unhideWhenUsed="0"/>
+    <w:lsdException w:name="Colorful Grid Accent 1" w:semiHidden="0" w:uiPriority="73" w:unhideWhenUsed="0"/>
+    <w:lsdException w:name="Light Shading Accent 2" w:semiHidden="0" w:uiPriority="60" w:unhideWhenUsed="0"/>
+    <w:lsdException w:name="Light List Accent 2" w:semiHidden="0" w:uiPriority="61" w:unhideWhenUsed="0"/>
+    <w:lsdException w:name="Light Grid Accent 2" w:semiHidden="0" w:uiPriority="62" w:unhideWhenUsed="0"/>
+    <w:lsdException w:name="Medium Shading 1 Accent 2" w:semiHidden="0" w:uiPriority="63" w:unhideWhenUsed="0"/>
+    <w:lsdException w:name="Medium Shading 2 Accent 2" w:semiHidden="0" w:uiPriority="64" w:unhideWhenUsed="0"/>
+    <w:lsdException w:name="Medium List 1 Accent 2" w:semiHidden="0" w:uiPriority="65" w:unhideWhenUsed="0"/>
+    <w:lsdException w:name="Medium List 2 Accent 2" w:semiHidden="0" w:uiPriority="66" w:unhideWhenUsed="0"/>
+    <w:lsdException w:name="Medium Grid 1 Accent 2" w:semiHidden="0" w:uiPriority="67" w:unhideWhenUsed="0"/>
+    <w:lsdException w:name="Medium Grid 2 Accent 2" w:semiHidden="0" w:uiPriority="68" w:unhideWhenUsed="0"/>
+    <w:lsdException w:name="Medium Grid 3 Accent 2" w:semiHidden="0" w:uiPriority="69" w:unhideWhenUsed="0"/>
+    <w:lsdException w:name="Dark List Accent 2" w:semiHidden="0" w:uiPriority="70" w:unhideWhenUsed="0"/>
+    <w:lsdException w:name="Colorful Shading Accent 2" w:semiHidden="0" w:uiPriority="71" w:unhideWhenUsed="0"/>
+    <w:lsdException w:name="Colorful List Accent 2" w:semiHidden="0" w:uiPriority="72" w:unhideWhenUsed="0"/>
+    <w:lsdException w:name="Colorful Grid Accent 2" w:semiHidden="0" w:uiPriority="73" w:unhideWhenUsed="0"/>
+    <w:lsdException w:name="Light Shading Accent 3" w:semiHidden="0" w:uiPriority="60" w:unhideWhenUsed="0"/>
+    <w:lsdException w:name="Light List Accent 3" w:semiHidden="0" w:uiPriority="61" w:unhideWhenUsed="0"/>
+    <w:lsdException w:name="Light Grid Accent 3" w:semiHidden="0" w:uiPriority="62" w:unhideWhenUsed="0"/>
+    <w:lsdException w:name="Medium Shading 1 Accent 3" w:semiHidden="0" w:uiPriority="63" w:unhideWhenUsed="0"/>
+    <w:lsdException w:name="Medium Shading 2 Accent 3" w:semiHidden="0" w:uiPriority="64" w:unhideWhenUsed="0"/>
+    <w:lsdException w:name="Medium List 1 Accent 3" w:semiHidden="0" w:uiPriority="65" w:unhideWhenUsed="0"/>
+    <w:lsdException w:name="Medium List 2 Accent 3" w:semiHidden="0" w:uiPriority="66" w:unhideWhenUsed="0"/>
+    <w:lsdException w:name="Medium Grid 1 Accent 3" w:semiHidden="0" w:uiPriority="67" w:unhideWhenUsed="0"/>
+    <w:lsdException w:name="Medium Grid 2 Accent 3" w:semiHidden="0" w:uiPriority="68" w:unhideWhenUsed="0"/>
+    <w:lsdException w:name="Medium Grid 3 Accent 3" w:semiHidden="0" w:uiPriority="69" w:unhideWhenUsed="0"/>
+    <w:lsdException w:name="Dark List Accent 3" w:semiHidden="0" w:uiPriority="70" w:unhideWhenUsed="0"/>
+    <w:lsdException w:name="Colorful Shading Accent 3" w:semiHidden="0" w:uiPriority="71" w:unhideWhenUsed="0"/>
+    <w:lsdException w:name="Colorful List Accent 3" w:semiHidden="0" w:uiPriority="72" w:unhideWhenUsed="0"/>
+    <w:lsdException w:name="Colorful Grid Accent 3" w:semiHidden="0" w:uiPriority="73" w:unhideWhenUsed="0"/>
+    <w:lsdException w:name="Light Shading Accent 4" w:semiHidden="0" w:uiPriority="60" w:unhideWhenUsed="0"/>
+    <w:lsdException w:name="Light List Accent 4" w:semiHidden="0" w:uiPriority="61" w:unhideWhenUsed="0"/>
+    <w:lsdException w:name="Light Grid Accent 4" w:semiHidden="0" w:uiPriority="62" w:unhideWhenUsed="0"/>
+    <w:lsdException w:name="Medium Shading 1 Accent 4" w:semiHidden="0" w:uiPriority="63" w:unhideWhenUsed="0"/>
+    <w:lsdException w:name="Medium Shading 2 Accent 4" w:semiHidden="0" w:uiPriority="64" w:unhideWhenUsed="0"/>
+    <w:lsdException w:name="Medium List 1 Accent 4" w:semiHidden="0" w:uiPriority="65" w:unhideWhenUsed="0"/>
+    <w:lsdException w:name="Medium List 2 Accent 4" w:semiHidden="0" w:uiPriority="66" w:unhideWhenUsed="0"/>
+    <w:lsdException w:name="Medium Grid 1 Accent 4" w:semiHidden="0" w:uiPriority="67" w:unhideWhenUsed="0"/>
+    <w:lsdException w:name="Medium Grid 2 Accent 4" w:semiHidden="0" w:uiPriority="68" w:unhideWhenUsed="0"/>
+    <w:lsdException w:name="Medium Grid 3 Accent 4" w:semiHidden="0" w:uiPriority="69" w:unhideWhenUsed="0"/>
+    <w:lsdException w:name="Dark List Accent 4" w:semiHidden="0" w:uiPriority="70" w:unhideWhenUsed="0"/>
+    <w:lsdException w:name="Colorful Shading Accent 4" w:semiHidden="0" w:uiPriority="71" w:unhideWhenUsed="0"/>
+    <w:lsdException w:name="Colorful List Accent 4" w:semiHidden="0" w:uiPriority="72" w:unhideWhenUsed="0"/>
+    <w:lsdException w:name="Colorful Grid Accent 4" w:semiHidden="0" w:uiPriority="73" w:unhideWhenUsed="0"/>
+    <w:lsdException w:name="Light Shading Accent 5" w:semiHidden="0" w:uiPriority="60" w:unhideWhenUsed="0"/>
+    <w:lsdException w:name="Light List Accent 5" w:semiHidden="0" w:uiPriority="61" w:unhideWhenUsed="0"/>
+    <w:lsdException w:name="Light Grid Accent 5" w:semiHidden="0" w:uiPriority="62" w:unhideWhenUsed="0"/>
+    <w:lsdException w:name="Medium Shading 1 Accent 5" w:semiHidden="0" w:uiPriority="63" w:unhideWhenUsed="0"/>
+    <w:lsdException w:name="Medium Shading 2 Accent 5" w:semiHidden="0" w:uiPriority="64" w:unhideWhenUsed="0"/>
+    <w:lsdException w:name="Medium List 1 Accent 5" w:semiHidden="0" w:uiPriority="65" w:unhideWhenUsed="0"/>
+    <w:lsdException w:name="Medium List 2 Accent 5" w:semiHidden="0" w:uiPriority="66" w:unhideWhenUsed="0"/>
+    <w:lsdException w:name="Medium Grid 1 Accent 5" w:semiHidden="0" w:uiPriority="67" w:unhideWhenUsed="0"/>
+    <w:lsdException w:name="Medium Grid 2 Accent 5" w:semiHidden="0" w:uiPriority="68" w:unhideWhenUsed="0"/>
+    <w:lsdException w:name="Medium Grid 3 Accent 5" w:semiHidden="0" w:uiPriority="69" w:unhideWhenUsed="0"/>
+    <w:lsdException w:name="Dark List Accent 5" w:semiHidden="0" w:uiPriority="70" w:unhideWhenUsed="0"/>
+    <w:lsdException w:name="Colorful Shading Accent 5" w:semiHidden="0" w:uiPriority="71" w:unhideWhenUsed="0"/>
+    <w:lsdException w:name="Colorful List Accent 5" w:semiHidden="0" w:uiPriority="72" w:unhideWhenUsed="0"/>
+    <w:lsdException w:name="Colorful Grid Accent 5" w:semiHidden="0" w:uiPriority="73" w:unhideWhenUsed="0"/>
+    <w:lsdException w:name="Light Shading Accent 6" w:semiHidden="0" w:uiPriority="60" w:unhideWhenUsed="0"/>
+    <w:lsdException w:name="Light List Accent 6" w:semiHidden="0" w:uiPriority="61" w:unhideWhenUsed="0"/>
+    <w:lsdException w:name="Light Grid Accent 6" w:semiHidden="0" w:uiPriority="62" w:unhideWhenUsed="0"/>
+    <w:lsdException w:name="Medium Shading 1 Accent 6" w:semiHidden="0" w:uiPriority="63" w:unhideWhenUsed="0"/>
+    <w:lsdException w:name="Medium Shading 2 Accent 6" w:semiHidden="0" w:uiPriority="64" w:unhideWhenUsed="0"/>
+    <w:lsdException w:name="Medium List 1 Accent 6" w:semiHidden="0" w:uiPriority="65" w:unhideWhenUsed="0"/>
+    <w:lsdException w:name="Medium List 2 Accent 6" w:semiHidden="0" w:uiPriority="66" w:unhideWhenUsed="0"/>
+    <w:lsdException w:name="Medium Grid 1 Accent 6" w:semiHidden="0" w:uiPriority="67" w:unhideWhenUsed="0"/>
+    <w:lsdException w:name="Medium Grid 2 Accent 6" w:semiHidden="0" w:uiPriority="68" w:unhideWhenUsed="0"/>
+    <w:lsdException w:name="Medium Grid 3 Accent 6" w:semiHidden="0" w:uiPriority="69" w:unhideWhenUsed="0"/>
+    <w:lsdException w:name="Dark List Accent 6" w:semiHidden="0" w:uiPriority="70" w:unhideWhenUsed="0"/>
+    <w:lsdException w:name="Colorful Shading Accent 6" w:semiHidden="0" w:uiPriority="71" w:unhideWhenUsed="0"/>
+    <w:lsdException w:name="Colorful List Accent 6" w:semiHidden="0" w:uiPriority="72" w:unhideWhenUsed="0"/>
+    <w:lsdException w:name="Colorful Grid Accent 6" w:semiHidden="0" w:uiPriority="73" w:unhideWhenUsed="0"/>
+    <w:lsdException w:name="Subtle Emphasis" w:semiHidden="0" w:uiPriority="19" w:unhideWhenUsed="0" w:qFormat="1"/>
+    <w:lsdException w:name="Intense Emphasis" w:semiHidden="0" w:uiPriority="21" w:unhideWhenUsed="0" w:qFormat="1"/>
+    <w:lsdException w:name="Subtle Reference" w:semiHidden="0" w:uiPriority="31" w:unhideWhenUsed="0" w:qFormat="1"/>
+    <w:lsdException w:name="Intense Reference" w:semiHidden="0" w:uiPriority="32" w:unhideWhenUsed="0" w:qFormat="1"/>
+    <w:lsdException w:name="Book Title" w:semiHidden="0" w:uiPriority="33" w:unhideWhenUsed="0" w:qFormat="1"/>
+    <w:lsdException w:name="Bibliography" w:uiPriority="37"/>
+    <w:lsdException w:name="TOC Heading" w:uiPriority="39" w:qFormat="1"/>
   </w:latentStyles>
   <w:style w:type="paragraph" w:default="1" w:styleId="Normal">
     <w:name w:val="Normal"/>

</xml_diff>